<commit_message>
Replace Old HVAC Units template completed
</commit_message>
<xml_diff>
--- a/HVAC/Replace Old HVAC Units/template.docx
+++ b/HVAC/Replace Old HVAC Units/template.docx
@@ -23,7 +23,7 @@
           <w:sz w:val="24"/>
           <w:szCs w:val="24"/>
         </w:rPr>
-        <w:t>2</w:t>
+        <w:t>${AR}</w:t>
       </w:r>
       <w:r>
         <w:rPr>
@@ -63,11 +63,6 @@
           <w:color w:val="000000"/>
         </w:rPr>
         <w:tab/>
-      </w:r>
-      <w:r>
-        <w:rPr>
-          <w:color w:val="000000"/>
-        </w:rPr>
         <w:t>Replace the old air conditioning units with new, efficient units to save energy.</w:t>
       </w:r>
     </w:p>
@@ -140,7 +135,7 @@
               </w:rPr>
             </w:pPr>
             <w:r>
-              <w:t>$2,200</w:t>
+              <w:t>${ACS}</w:t>
             </w:r>
           </w:p>
         </w:tc>
@@ -172,7 +167,7 @@
               <w:spacing w:before="60" w:after="60"/>
             </w:pPr>
             <w:r>
-              <w:t>$9,000</w:t>
+              <w:t>${IC}</w:t>
             </w:r>
           </w:p>
         </w:tc>
@@ -204,7 +199,7 @@
               <w:spacing w:before="60" w:after="60"/>
             </w:pPr>
             <w:r>
-              <w:t>4.1 years</w:t>
+              <w:t>${PB}</w:t>
             </w:r>
           </w:p>
         </w:tc>
@@ -236,7 +231,10 @@
               <w:spacing w:before="60" w:after="60"/>
             </w:pPr>
             <w:r>
-              <w:t>10,533 kWh</w:t>
+              <w:t>${ES}</w:t>
+            </w:r>
+            <w:r>
+              <w:t xml:space="preserve"> kWh</w:t>
             </w:r>
           </w:p>
         </w:tc>
@@ -282,7 +280,7 @@
               </w:rPr>
             </w:pPr>
             <w:r>
-              <w:t>32</w:t>
+              <w:t>${DS}</w:t>
             </w:r>
             <w:r>
               <w:rPr>
@@ -360,7 +358,16 @@
       <w:bookmarkEnd w:id="0"/>
       <w:r>
         <w:tab/>
-        <w:t xml:space="preserve">Currently, the plant has many air conditioner units in service. During the plant visit, we were informed that some of these HVAC systems are very old and inefficient, relative to air conditioners currently being sold by manufacturers. It is recommended that the air conditioners that are close to the end of their lifespan be replaced. The energy cost savings from higher efficiency units will help pay for the incremental cost. It is recommended that the old AC units be replaced with new, energy-efficient units with make-up air capabilities. The designated unit is #3. The HVAC systems run 24/7 year-round based on the factory conditions and the control system for the units. </w:t>
+        <w:t>Currently, the plant has many air conditioner units in service. During the plant visit, we were informed that some of these HVAC systems are very old and inefficient, relative to air conditioners currently being sold by manufacturers. It is recommended that the air conditioners that are close to the end of their lifespan be replaced. The energy cost savings from higher efficiency units will help pay for the incremental cost. It is recommended that the old AC units be replaced with new, energy-efficient units with make-up air capabilities</w:t>
+      </w:r>
+      <w:r>
+        <w:rPr>
+          <w:highlight w:val="yellow"/>
+        </w:rPr>
+        <w:t>. The designated unit is #3. The HVAC systems run 24/7 year-round based on the factory conditions and the control system for the units.</w:t>
+      </w:r>
+      <w:r>
+        <w:t xml:space="preserve"> </w:t>
       </w:r>
     </w:p>
     <w:p>
@@ -517,11 +524,28 @@
         <w:tab/>
       </w:r>
       <w:r>
+        <w:t>&lt;</w:t>
+      </w:r>
+      <w:proofErr w:type="spellStart"/>
+      <w:r>
+        <w:t>mfalse</w:t>
+      </w:r>
+      <w:proofErr w:type="spellEnd"/>
+      <w:r>
+        <w:t>&gt;</w:t>
+      </w:r>
+      <w:r>
+        <w:tab/>
+      </w:r>
+      <w:r>
         <w:t>M</w:t>
       </w:r>
       <w:r>
         <w:tab/>
-        <w:t>= Maintenance Factor, M = 0.03</w:t>
+        <w:t xml:space="preserve">= </w:t>
+      </w:r>
+      <w:r>
+        <w:t>Maintenance Factor, M = 0.03</w:t>
       </w:r>
     </w:p>
     <w:p>
@@ -535,10 +559,110 @@
       </w:r>
       <w:r>
         <w:tab/>
+        <w:t xml:space="preserve">   (Annual Professional Maintenance, M = 0.01)</w:t>
+      </w:r>
+    </w:p>
+    <w:p>
+      <w:pPr>
+        <w:spacing w:line="360" w:lineRule="auto"/>
+        <w:jc w:val="both"/>
+        <w:rPr>
+          <w:u w:val="single"/>
+        </w:rPr>
+      </w:pPr>
+      <w:r>
+        <w:tab/>
         <w:t xml:space="preserve">   </w:t>
       </w:r>
       <w:r>
-        <w:t>(Annual Professional Maintenance, M = 0.01)</w:t>
+        <w:rPr>
+          <w:u w:val="single"/>
+        </w:rPr>
+        <w:t xml:space="preserve">(Seldom or Never Maintained, M = </w:t>
+      </w:r>
+      <w:proofErr w:type="gramStart"/>
+      <w:r>
+        <w:rPr>
+          <w:u w:val="single"/>
+        </w:rPr>
+        <w:t>0.03)&lt;</w:t>
+      </w:r>
+      <w:proofErr w:type="gramEnd"/>
+      <w:r>
+        <w:rPr>
+          <w:u w:val="single"/>
+        </w:rPr>
+        <w:t>/</w:t>
+      </w:r>
+      <w:proofErr w:type="spellStart"/>
+      <w:r>
+        <w:rPr>
+          <w:u w:val="single"/>
+        </w:rPr>
+        <w:t>mfalse</w:t>
+      </w:r>
+      <w:proofErr w:type="spellEnd"/>
+      <w:r>
+        <w:rPr>
+          <w:u w:val="single"/>
+        </w:rPr>
+        <w:t>&gt;</w:t>
+      </w:r>
+      <w:r>
+        <w:t>&lt;</w:t>
+      </w:r>
+      <w:proofErr w:type="spellStart"/>
+      <w:r>
+        <w:t>m</w:t>
+      </w:r>
+      <w:r>
+        <w:t>true</w:t>
+      </w:r>
+      <w:proofErr w:type="spellEnd"/>
+      <w:r>
+        <w:t>&gt;</w:t>
+      </w:r>
+      <w:r>
+        <w:tab/>
+      </w:r>
+      <w:r>
+        <w:t>M</w:t>
+      </w:r>
+      <w:r>
+        <w:tab/>
+        <w:t xml:space="preserve">= </w:t>
+      </w:r>
+      <w:r>
+        <w:t>Maintenance Factor, M = 0.0</w:t>
+      </w:r>
+      <w:r>
+        <w:t>1</w:t>
+      </w:r>
+    </w:p>
+    <w:p>
+      <w:pPr>
+        <w:spacing w:line="360" w:lineRule="auto"/>
+        <w:ind w:left="720" w:hanging="720"/>
+        <w:jc w:val="both"/>
+        <w:rPr>
+          <w:u w:val="single"/>
+        </w:rPr>
+      </w:pPr>
+      <w:r>
+        <w:tab/>
+      </w:r>
+      <w:r>
+        <w:tab/>
+        <w:t xml:space="preserve">   (</w:t>
+      </w:r>
+      <w:r>
+        <w:rPr>
+          <w:u w:val="single"/>
+        </w:rPr>
+        <w:t>Annual Professional Maintenance, M = 0.01</w:t>
+      </w:r>
+      <w:r>
+        <w:t>)</w:t>
       </w:r>
     </w:p>
     <w:p>
@@ -555,10 +679,44 @@
         <w:t xml:space="preserve">   </w:t>
       </w:r>
       <w:r>
+        <w:t xml:space="preserve">(Seldom or Never Maintained, M = </w:t>
+      </w:r>
+      <w:proofErr w:type="gramStart"/>
+      <w:r>
+        <w:t>0.03)</w:t>
+      </w:r>
+      <w:r>
         <w:rPr>
           <w:u w:val="single"/>
         </w:rPr>
-        <w:t>(Seldom or Never Maintained, M = 0.03)</w:t>
+        <w:t>&lt;</w:t>
+      </w:r>
+      <w:proofErr w:type="gramEnd"/>
+      <w:r>
+        <w:rPr>
+          <w:u w:val="single"/>
+        </w:rPr>
+        <w:t>/</w:t>
+      </w:r>
+      <w:proofErr w:type="spellStart"/>
+      <w:r>
+        <w:rPr>
+          <w:u w:val="single"/>
+        </w:rPr>
+        <w:t>m</w:t>
+      </w:r>
+      <w:r>
+        <w:rPr>
+          <w:u w:val="single"/>
+        </w:rPr>
+        <w:t>true</w:t>
+      </w:r>
+      <w:proofErr w:type="spellEnd"/>
+      <w:r>
+        <w:rPr>
+          <w:u w:val="single"/>
+        </w:rPr>
+        <w:t>&gt;</w:t>
       </w:r>
     </w:p>
     <w:p>
@@ -617,7 +775,19 @@
           <w:p>
             <w:pPr>
               <w:jc w:val="center"/>
-            </w:pPr>
+              <w:rPr>
+                <w:ins w:id="1" w:author="Alex Rios" w:date="2023-12-01T15:46:00Z"/>
+                <w:b w:val="0"/>
+              </w:rPr>
+            </w:pPr>
+          </w:p>
+          <w:p>
+            <w:pPr>
+              <w:jc w:val="center"/>
+            </w:pPr>
+            <w:r>
+              <w:t>Name</w:t>
+            </w:r>
           </w:p>
         </w:tc>
         <w:tc>
@@ -631,9 +801,6 @@
             <w:pPr>
               <w:jc w:val="center"/>
               <w:cnfStyle w:val="100000000000" w:firstRow="1" w:lastRow="0" w:firstColumn="0" w:lastColumn="0" w:oddVBand="0" w:evenVBand="0" w:oddHBand="0" w:evenHBand="0" w:firstRowFirstColumn="0" w:firstRowLastColumn="0" w:lastRowFirstColumn="0" w:lastRowLastColumn="0"/>
-              <w:rPr>
-                <w:color w:val="000000"/>
-              </w:rPr>
             </w:pPr>
             <w:r>
               <w:rPr>
@@ -641,12 +808,6 @@
               </w:rPr>
               <w:t>HVAC Size (Tons)</w:t>
             </w:r>
-          </w:p>
-          <w:p>
-            <w:pPr>
-              <w:jc w:val="center"/>
-              <w:cnfStyle w:val="100000000000" w:firstRow="1" w:lastRow="0" w:firstColumn="0" w:lastColumn="0" w:oddVBand="0" w:evenVBand="0" w:oddHBand="0" w:evenHBand="0" w:firstRowFirstColumn="0" w:firstRowLastColumn="0" w:lastRowFirstColumn="0" w:lastRowLastColumn="0"/>
-            </w:pPr>
           </w:p>
         </w:tc>
         <w:tc>
@@ -787,9 +948,6 @@
             <w:pPr>
               <w:jc w:val="center"/>
             </w:pPr>
-            <w:r>
-              <w:t>#3</w:t>
-            </w:r>
           </w:p>
         </w:tc>
         <w:tc>
@@ -804,12 +962,6 @@
                 <w:b/>
               </w:rPr>
             </w:pPr>
-            <w:r>
-              <w:rPr>
-                <w:b/>
-              </w:rPr>
-              <w:t>6</w:t>
-            </w:r>
           </w:p>
         </w:tc>
         <w:tc>
@@ -821,9 +973,6 @@
               <w:jc w:val="center"/>
               <w:cnfStyle w:val="000000000000" w:firstRow="0" w:lastRow="0" w:firstColumn="0" w:lastColumn="0" w:oddVBand="0" w:evenVBand="0" w:oddHBand="0" w:evenHBand="0" w:firstRowFirstColumn="0" w:firstRowLastColumn="0" w:lastRowFirstColumn="0" w:lastRowLastColumn="0"/>
             </w:pPr>
-            <w:r>
-              <w:t>72,000</w:t>
-            </w:r>
           </w:p>
         </w:tc>
         <w:tc>
@@ -835,9 +984,6 @@
               <w:jc w:val="center"/>
               <w:cnfStyle w:val="000000000000" w:firstRow="0" w:lastRow="0" w:firstColumn="0" w:lastColumn="0" w:oddVBand="0" w:evenVBand="0" w:oddHBand="0" w:evenHBand="0" w:firstRowFirstColumn="0" w:firstRowLastColumn="0" w:lastRowFirstColumn="0" w:lastRowLastColumn="0"/>
             </w:pPr>
-            <w:r>
-              <w:t>20</w:t>
-            </w:r>
           </w:p>
         </w:tc>
         <w:tc>
@@ -849,9 +995,6 @@
               <w:jc w:val="center"/>
               <w:cnfStyle w:val="000000000000" w:firstRow="0" w:lastRow="0" w:firstColumn="0" w:lastColumn="0" w:oddVBand="0" w:evenVBand="0" w:oddHBand="0" w:evenHBand="0" w:firstRowFirstColumn="0" w:firstRowLastColumn="0" w:lastRowFirstColumn="0" w:lastRowLastColumn="0"/>
             </w:pPr>
-            <w:r>
-              <w:t>10</w:t>
-            </w:r>
           </w:p>
         </w:tc>
         <w:tc>
@@ -863,9 +1006,6 @@
               <w:jc w:val="center"/>
               <w:cnfStyle w:val="000000000000" w:firstRow="0" w:lastRow="0" w:firstColumn="0" w:lastColumn="0" w:oddVBand="0" w:evenVBand="0" w:oddHBand="0" w:evenHBand="0" w:firstRowFirstColumn="0" w:firstRowLastColumn="0" w:lastRowFirstColumn="0" w:lastRowLastColumn="0"/>
             </w:pPr>
-            <w:r>
-              <w:t>5.4</w:t>
-            </w:r>
           </w:p>
         </w:tc>
         <w:tc>
@@ -880,9 +1020,6 @@
               <w:jc w:val="center"/>
               <w:cnfStyle w:val="000000000000" w:firstRow="0" w:lastRow="0" w:firstColumn="0" w:lastColumn="0" w:oddVBand="0" w:evenVBand="0" w:oddHBand="0" w:evenHBand="0" w:firstRowFirstColumn="0" w:firstRowLastColumn="0" w:lastRowFirstColumn="0" w:lastRowLastColumn="0"/>
             </w:pPr>
-            <w:r>
-              <w:t>15</w:t>
-            </w:r>
           </w:p>
         </w:tc>
       </w:tr>
@@ -896,7 +1033,753 @@
             <w:tcW w:w="1364" w:type="dxa"/>
             <w:tcBorders>
               <w:left w:val="single" w:sz="12" w:space="0" w:color="000000"/>
-              <w:bottom w:val="single" w:sz="12" w:space="0" w:color="000000"/>
+            </w:tcBorders>
+          </w:tcPr>
+          <w:p>
+            <w:pPr>
+              <w:jc w:val="center"/>
+            </w:pPr>
+          </w:p>
+        </w:tc>
+        <w:tc>
+          <w:tcPr>
+            <w:tcW w:w="1067" w:type="dxa"/>
+          </w:tcPr>
+          <w:p>
+            <w:pPr>
+              <w:jc w:val="center"/>
+              <w:cnfStyle w:val="000000000000" w:firstRow="0" w:lastRow="0" w:firstColumn="0" w:lastColumn="0" w:oddVBand="0" w:evenVBand="0" w:oddHBand="0" w:evenHBand="0" w:firstRowFirstColumn="0" w:firstRowLastColumn="0" w:lastRowFirstColumn="0" w:lastRowLastColumn="0"/>
+              <w:rPr>
+                <w:b/>
+              </w:rPr>
+            </w:pPr>
+          </w:p>
+        </w:tc>
+        <w:tc>
+          <w:tcPr>
+            <w:tcW w:w="1176" w:type="dxa"/>
+          </w:tcPr>
+          <w:p>
+            <w:pPr>
+              <w:jc w:val="center"/>
+              <w:cnfStyle w:val="000000000000" w:firstRow="0" w:lastRow="0" w:firstColumn="0" w:lastColumn="0" w:oddVBand="0" w:evenVBand="0" w:oddHBand="0" w:evenHBand="0" w:firstRowFirstColumn="0" w:firstRowLastColumn="0" w:lastRowFirstColumn="0" w:lastRowLastColumn="0"/>
+            </w:pPr>
+          </w:p>
+        </w:tc>
+        <w:tc>
+          <w:tcPr>
+            <w:tcW w:w="1067" w:type="dxa"/>
+          </w:tcPr>
+          <w:p>
+            <w:pPr>
+              <w:jc w:val="center"/>
+              <w:cnfStyle w:val="000000000000" w:firstRow="0" w:lastRow="0" w:firstColumn="0" w:lastColumn="0" w:oddVBand="0" w:evenVBand="0" w:oddHBand="0" w:evenHBand="0" w:firstRowFirstColumn="0" w:firstRowLastColumn="0" w:lastRowFirstColumn="0" w:lastRowLastColumn="0"/>
+            </w:pPr>
+          </w:p>
+        </w:tc>
+        <w:tc>
+          <w:tcPr>
+            <w:tcW w:w="1161" w:type="dxa"/>
+          </w:tcPr>
+          <w:p>
+            <w:pPr>
+              <w:jc w:val="center"/>
+              <w:cnfStyle w:val="000000000000" w:firstRow="0" w:lastRow="0" w:firstColumn="0" w:lastColumn="0" w:oddVBand="0" w:evenVBand="0" w:oddHBand="0" w:evenHBand="0" w:firstRowFirstColumn="0" w:firstRowLastColumn="0" w:lastRowFirstColumn="0" w:lastRowLastColumn="0"/>
+            </w:pPr>
+          </w:p>
+        </w:tc>
+        <w:tc>
+          <w:tcPr>
+            <w:tcW w:w="1256" w:type="dxa"/>
+          </w:tcPr>
+          <w:p>
+            <w:pPr>
+              <w:jc w:val="center"/>
+              <w:cnfStyle w:val="000000000000" w:firstRow="0" w:lastRow="0" w:firstColumn="0" w:lastColumn="0" w:oddVBand="0" w:evenVBand="0" w:oddHBand="0" w:evenHBand="0" w:firstRowFirstColumn="0" w:firstRowLastColumn="0" w:lastRowFirstColumn="0" w:lastRowLastColumn="0"/>
+            </w:pPr>
+          </w:p>
+        </w:tc>
+        <w:tc>
+          <w:tcPr>
+            <w:tcW w:w="1256" w:type="dxa"/>
+            <w:tcBorders>
+              <w:right w:val="single" w:sz="12" w:space="0" w:color="000000"/>
+            </w:tcBorders>
+          </w:tcPr>
+          <w:p>
+            <w:pPr>
+              <w:jc w:val="center"/>
+              <w:cnfStyle w:val="000000000000" w:firstRow="0" w:lastRow="0" w:firstColumn="0" w:lastColumn="0" w:oddVBand="0" w:evenVBand="0" w:oddHBand="0" w:evenHBand="0" w:firstRowFirstColumn="0" w:firstRowLastColumn="0" w:lastRowFirstColumn="0" w:lastRowLastColumn="0"/>
+            </w:pPr>
+          </w:p>
+        </w:tc>
+      </w:tr>
+      <w:tr>
+        <w:trPr>
+          <w:jc w:val="center"/>
+        </w:trPr>
+        <w:tc>
+          <w:tcPr>
+            <w:cnfStyle w:val="001000000000" w:firstRow="0" w:lastRow="0" w:firstColumn="1" w:lastColumn="0" w:oddVBand="0" w:evenVBand="0" w:oddHBand="0" w:evenHBand="0" w:firstRowFirstColumn="0" w:firstRowLastColumn="0" w:lastRowFirstColumn="0" w:lastRowLastColumn="0"/>
+            <w:tcW w:w="1364" w:type="dxa"/>
+            <w:tcBorders>
+              <w:left w:val="single" w:sz="12" w:space="0" w:color="000000"/>
+            </w:tcBorders>
+          </w:tcPr>
+          <w:p>
+            <w:pPr>
+              <w:jc w:val="center"/>
+            </w:pPr>
+          </w:p>
+        </w:tc>
+        <w:tc>
+          <w:tcPr>
+            <w:tcW w:w="1067" w:type="dxa"/>
+          </w:tcPr>
+          <w:p>
+            <w:pPr>
+              <w:jc w:val="center"/>
+              <w:cnfStyle w:val="000000000000" w:firstRow="0" w:lastRow="0" w:firstColumn="0" w:lastColumn="0" w:oddVBand="0" w:evenVBand="0" w:oddHBand="0" w:evenHBand="0" w:firstRowFirstColumn="0" w:firstRowLastColumn="0" w:lastRowFirstColumn="0" w:lastRowLastColumn="0"/>
+              <w:rPr>
+                <w:b/>
+              </w:rPr>
+            </w:pPr>
+          </w:p>
+        </w:tc>
+        <w:tc>
+          <w:tcPr>
+            <w:tcW w:w="1176" w:type="dxa"/>
+          </w:tcPr>
+          <w:p>
+            <w:pPr>
+              <w:jc w:val="center"/>
+              <w:cnfStyle w:val="000000000000" w:firstRow="0" w:lastRow="0" w:firstColumn="0" w:lastColumn="0" w:oddVBand="0" w:evenVBand="0" w:oddHBand="0" w:evenHBand="0" w:firstRowFirstColumn="0" w:firstRowLastColumn="0" w:lastRowFirstColumn="0" w:lastRowLastColumn="0"/>
+            </w:pPr>
+          </w:p>
+        </w:tc>
+        <w:tc>
+          <w:tcPr>
+            <w:tcW w:w="1067" w:type="dxa"/>
+          </w:tcPr>
+          <w:p>
+            <w:pPr>
+              <w:jc w:val="center"/>
+              <w:cnfStyle w:val="000000000000" w:firstRow="0" w:lastRow="0" w:firstColumn="0" w:lastColumn="0" w:oddVBand="0" w:evenVBand="0" w:oddHBand="0" w:evenHBand="0" w:firstRowFirstColumn="0" w:firstRowLastColumn="0" w:lastRowFirstColumn="0" w:lastRowLastColumn="0"/>
+            </w:pPr>
+          </w:p>
+        </w:tc>
+        <w:tc>
+          <w:tcPr>
+            <w:tcW w:w="1161" w:type="dxa"/>
+          </w:tcPr>
+          <w:p>
+            <w:pPr>
+              <w:jc w:val="center"/>
+              <w:cnfStyle w:val="000000000000" w:firstRow="0" w:lastRow="0" w:firstColumn="0" w:lastColumn="0" w:oddVBand="0" w:evenVBand="0" w:oddHBand="0" w:evenHBand="0" w:firstRowFirstColumn="0" w:firstRowLastColumn="0" w:lastRowFirstColumn="0" w:lastRowLastColumn="0"/>
+            </w:pPr>
+          </w:p>
+        </w:tc>
+        <w:tc>
+          <w:tcPr>
+            <w:tcW w:w="1256" w:type="dxa"/>
+          </w:tcPr>
+          <w:p>
+            <w:pPr>
+              <w:jc w:val="center"/>
+              <w:cnfStyle w:val="000000000000" w:firstRow="0" w:lastRow="0" w:firstColumn="0" w:lastColumn="0" w:oddVBand="0" w:evenVBand="0" w:oddHBand="0" w:evenHBand="0" w:firstRowFirstColumn="0" w:firstRowLastColumn="0" w:lastRowFirstColumn="0" w:lastRowLastColumn="0"/>
+            </w:pPr>
+          </w:p>
+        </w:tc>
+        <w:tc>
+          <w:tcPr>
+            <w:tcW w:w="1256" w:type="dxa"/>
+            <w:tcBorders>
+              <w:right w:val="single" w:sz="12" w:space="0" w:color="000000"/>
+            </w:tcBorders>
+          </w:tcPr>
+          <w:p>
+            <w:pPr>
+              <w:jc w:val="center"/>
+              <w:cnfStyle w:val="000000000000" w:firstRow="0" w:lastRow="0" w:firstColumn="0" w:lastColumn="0" w:oddVBand="0" w:evenVBand="0" w:oddHBand="0" w:evenHBand="0" w:firstRowFirstColumn="0" w:firstRowLastColumn="0" w:lastRowFirstColumn="0" w:lastRowLastColumn="0"/>
+            </w:pPr>
+          </w:p>
+        </w:tc>
+      </w:tr>
+      <w:tr>
+        <w:trPr>
+          <w:jc w:val="center"/>
+        </w:trPr>
+        <w:tc>
+          <w:tcPr>
+            <w:cnfStyle w:val="001000000000" w:firstRow="0" w:lastRow="0" w:firstColumn="1" w:lastColumn="0" w:oddVBand="0" w:evenVBand="0" w:oddHBand="0" w:evenHBand="0" w:firstRowFirstColumn="0" w:firstRowLastColumn="0" w:lastRowFirstColumn="0" w:lastRowLastColumn="0"/>
+            <w:tcW w:w="1364" w:type="dxa"/>
+            <w:tcBorders>
+              <w:left w:val="single" w:sz="12" w:space="0" w:color="000000"/>
+            </w:tcBorders>
+          </w:tcPr>
+          <w:p>
+            <w:pPr>
+              <w:jc w:val="center"/>
+            </w:pPr>
+          </w:p>
+        </w:tc>
+        <w:tc>
+          <w:tcPr>
+            <w:tcW w:w="1067" w:type="dxa"/>
+          </w:tcPr>
+          <w:p>
+            <w:pPr>
+              <w:jc w:val="center"/>
+              <w:cnfStyle w:val="000000000000" w:firstRow="0" w:lastRow="0" w:firstColumn="0" w:lastColumn="0" w:oddVBand="0" w:evenVBand="0" w:oddHBand="0" w:evenHBand="0" w:firstRowFirstColumn="0" w:firstRowLastColumn="0" w:lastRowFirstColumn="0" w:lastRowLastColumn="0"/>
+              <w:rPr>
+                <w:b/>
+              </w:rPr>
+            </w:pPr>
+          </w:p>
+        </w:tc>
+        <w:tc>
+          <w:tcPr>
+            <w:tcW w:w="1176" w:type="dxa"/>
+          </w:tcPr>
+          <w:p>
+            <w:pPr>
+              <w:jc w:val="center"/>
+              <w:cnfStyle w:val="000000000000" w:firstRow="0" w:lastRow="0" w:firstColumn="0" w:lastColumn="0" w:oddVBand="0" w:evenVBand="0" w:oddHBand="0" w:evenHBand="0" w:firstRowFirstColumn="0" w:firstRowLastColumn="0" w:lastRowFirstColumn="0" w:lastRowLastColumn="0"/>
+            </w:pPr>
+          </w:p>
+        </w:tc>
+        <w:tc>
+          <w:tcPr>
+            <w:tcW w:w="1067" w:type="dxa"/>
+          </w:tcPr>
+          <w:p>
+            <w:pPr>
+              <w:jc w:val="center"/>
+              <w:cnfStyle w:val="000000000000" w:firstRow="0" w:lastRow="0" w:firstColumn="0" w:lastColumn="0" w:oddVBand="0" w:evenVBand="0" w:oddHBand="0" w:evenHBand="0" w:firstRowFirstColumn="0" w:firstRowLastColumn="0" w:lastRowFirstColumn="0" w:lastRowLastColumn="0"/>
+            </w:pPr>
+          </w:p>
+        </w:tc>
+        <w:tc>
+          <w:tcPr>
+            <w:tcW w:w="1161" w:type="dxa"/>
+          </w:tcPr>
+          <w:p>
+            <w:pPr>
+              <w:jc w:val="center"/>
+              <w:cnfStyle w:val="000000000000" w:firstRow="0" w:lastRow="0" w:firstColumn="0" w:lastColumn="0" w:oddVBand="0" w:evenVBand="0" w:oddHBand="0" w:evenHBand="0" w:firstRowFirstColumn="0" w:firstRowLastColumn="0" w:lastRowFirstColumn="0" w:lastRowLastColumn="0"/>
+            </w:pPr>
+          </w:p>
+        </w:tc>
+        <w:tc>
+          <w:tcPr>
+            <w:tcW w:w="1256" w:type="dxa"/>
+          </w:tcPr>
+          <w:p>
+            <w:pPr>
+              <w:jc w:val="center"/>
+              <w:cnfStyle w:val="000000000000" w:firstRow="0" w:lastRow="0" w:firstColumn="0" w:lastColumn="0" w:oddVBand="0" w:evenVBand="0" w:oddHBand="0" w:evenHBand="0" w:firstRowFirstColumn="0" w:firstRowLastColumn="0" w:lastRowFirstColumn="0" w:lastRowLastColumn="0"/>
+            </w:pPr>
+          </w:p>
+        </w:tc>
+        <w:tc>
+          <w:tcPr>
+            <w:tcW w:w="1256" w:type="dxa"/>
+            <w:tcBorders>
+              <w:right w:val="single" w:sz="12" w:space="0" w:color="000000"/>
+            </w:tcBorders>
+          </w:tcPr>
+          <w:p>
+            <w:pPr>
+              <w:jc w:val="center"/>
+              <w:cnfStyle w:val="000000000000" w:firstRow="0" w:lastRow="0" w:firstColumn="0" w:lastColumn="0" w:oddVBand="0" w:evenVBand="0" w:oddHBand="0" w:evenHBand="0" w:firstRowFirstColumn="0" w:firstRowLastColumn="0" w:lastRowFirstColumn="0" w:lastRowLastColumn="0"/>
+            </w:pPr>
+          </w:p>
+        </w:tc>
+      </w:tr>
+      <w:tr>
+        <w:trPr>
+          <w:jc w:val="center"/>
+        </w:trPr>
+        <w:tc>
+          <w:tcPr>
+            <w:cnfStyle w:val="001000000000" w:firstRow="0" w:lastRow="0" w:firstColumn="1" w:lastColumn="0" w:oddVBand="0" w:evenVBand="0" w:oddHBand="0" w:evenHBand="0" w:firstRowFirstColumn="0" w:firstRowLastColumn="0" w:lastRowFirstColumn="0" w:lastRowLastColumn="0"/>
+            <w:tcW w:w="1364" w:type="dxa"/>
+            <w:tcBorders>
+              <w:left w:val="single" w:sz="12" w:space="0" w:color="000000"/>
+            </w:tcBorders>
+          </w:tcPr>
+          <w:p>
+            <w:pPr>
+              <w:jc w:val="center"/>
+            </w:pPr>
+          </w:p>
+        </w:tc>
+        <w:tc>
+          <w:tcPr>
+            <w:tcW w:w="1067" w:type="dxa"/>
+          </w:tcPr>
+          <w:p>
+            <w:pPr>
+              <w:jc w:val="center"/>
+              <w:cnfStyle w:val="000000000000" w:firstRow="0" w:lastRow="0" w:firstColumn="0" w:lastColumn="0" w:oddVBand="0" w:evenVBand="0" w:oddHBand="0" w:evenHBand="0" w:firstRowFirstColumn="0" w:firstRowLastColumn="0" w:lastRowFirstColumn="0" w:lastRowLastColumn="0"/>
+              <w:rPr>
+                <w:b/>
+              </w:rPr>
+            </w:pPr>
+          </w:p>
+        </w:tc>
+        <w:tc>
+          <w:tcPr>
+            <w:tcW w:w="1176" w:type="dxa"/>
+          </w:tcPr>
+          <w:p>
+            <w:pPr>
+              <w:jc w:val="center"/>
+              <w:cnfStyle w:val="000000000000" w:firstRow="0" w:lastRow="0" w:firstColumn="0" w:lastColumn="0" w:oddVBand="0" w:evenVBand="0" w:oddHBand="0" w:evenHBand="0" w:firstRowFirstColumn="0" w:firstRowLastColumn="0" w:lastRowFirstColumn="0" w:lastRowLastColumn="0"/>
+            </w:pPr>
+          </w:p>
+        </w:tc>
+        <w:tc>
+          <w:tcPr>
+            <w:tcW w:w="1067" w:type="dxa"/>
+          </w:tcPr>
+          <w:p>
+            <w:pPr>
+              <w:jc w:val="center"/>
+              <w:cnfStyle w:val="000000000000" w:firstRow="0" w:lastRow="0" w:firstColumn="0" w:lastColumn="0" w:oddVBand="0" w:evenVBand="0" w:oddHBand="0" w:evenHBand="0" w:firstRowFirstColumn="0" w:firstRowLastColumn="0" w:lastRowFirstColumn="0" w:lastRowLastColumn="0"/>
+            </w:pPr>
+          </w:p>
+        </w:tc>
+        <w:tc>
+          <w:tcPr>
+            <w:tcW w:w="1161" w:type="dxa"/>
+          </w:tcPr>
+          <w:p>
+            <w:pPr>
+              <w:jc w:val="center"/>
+              <w:cnfStyle w:val="000000000000" w:firstRow="0" w:lastRow="0" w:firstColumn="0" w:lastColumn="0" w:oddVBand="0" w:evenVBand="0" w:oddHBand="0" w:evenHBand="0" w:firstRowFirstColumn="0" w:firstRowLastColumn="0" w:lastRowFirstColumn="0" w:lastRowLastColumn="0"/>
+            </w:pPr>
+          </w:p>
+        </w:tc>
+        <w:tc>
+          <w:tcPr>
+            <w:tcW w:w="1256" w:type="dxa"/>
+          </w:tcPr>
+          <w:p>
+            <w:pPr>
+              <w:jc w:val="center"/>
+              <w:cnfStyle w:val="000000000000" w:firstRow="0" w:lastRow="0" w:firstColumn="0" w:lastColumn="0" w:oddVBand="0" w:evenVBand="0" w:oddHBand="0" w:evenHBand="0" w:firstRowFirstColumn="0" w:firstRowLastColumn="0" w:lastRowFirstColumn="0" w:lastRowLastColumn="0"/>
+            </w:pPr>
+          </w:p>
+        </w:tc>
+        <w:tc>
+          <w:tcPr>
+            <w:tcW w:w="1256" w:type="dxa"/>
+            <w:tcBorders>
+              <w:right w:val="single" w:sz="12" w:space="0" w:color="000000"/>
+            </w:tcBorders>
+          </w:tcPr>
+          <w:p>
+            <w:pPr>
+              <w:jc w:val="center"/>
+              <w:cnfStyle w:val="000000000000" w:firstRow="0" w:lastRow="0" w:firstColumn="0" w:lastColumn="0" w:oddVBand="0" w:evenVBand="0" w:oddHBand="0" w:evenHBand="0" w:firstRowFirstColumn="0" w:firstRowLastColumn="0" w:lastRowFirstColumn="0" w:lastRowLastColumn="0"/>
+            </w:pPr>
+          </w:p>
+        </w:tc>
+      </w:tr>
+      <w:tr>
+        <w:trPr>
+          <w:jc w:val="center"/>
+        </w:trPr>
+        <w:tc>
+          <w:tcPr>
+            <w:cnfStyle w:val="001000000000" w:firstRow="0" w:lastRow="0" w:firstColumn="1" w:lastColumn="0" w:oddVBand="0" w:evenVBand="0" w:oddHBand="0" w:evenHBand="0" w:firstRowFirstColumn="0" w:firstRowLastColumn="0" w:lastRowFirstColumn="0" w:lastRowLastColumn="0"/>
+            <w:tcW w:w="1364" w:type="dxa"/>
+            <w:tcBorders>
+              <w:left w:val="single" w:sz="12" w:space="0" w:color="000000"/>
+            </w:tcBorders>
+          </w:tcPr>
+          <w:p>
+            <w:pPr>
+              <w:jc w:val="center"/>
+            </w:pPr>
+          </w:p>
+        </w:tc>
+        <w:tc>
+          <w:tcPr>
+            <w:tcW w:w="1067" w:type="dxa"/>
+          </w:tcPr>
+          <w:p>
+            <w:pPr>
+              <w:jc w:val="center"/>
+              <w:cnfStyle w:val="000000000000" w:firstRow="0" w:lastRow="0" w:firstColumn="0" w:lastColumn="0" w:oddVBand="0" w:evenVBand="0" w:oddHBand="0" w:evenHBand="0" w:firstRowFirstColumn="0" w:firstRowLastColumn="0" w:lastRowFirstColumn="0" w:lastRowLastColumn="0"/>
+              <w:rPr>
+                <w:b/>
+              </w:rPr>
+            </w:pPr>
+          </w:p>
+        </w:tc>
+        <w:tc>
+          <w:tcPr>
+            <w:tcW w:w="1176" w:type="dxa"/>
+          </w:tcPr>
+          <w:p>
+            <w:pPr>
+              <w:jc w:val="center"/>
+              <w:cnfStyle w:val="000000000000" w:firstRow="0" w:lastRow="0" w:firstColumn="0" w:lastColumn="0" w:oddVBand="0" w:evenVBand="0" w:oddHBand="0" w:evenHBand="0" w:firstRowFirstColumn="0" w:firstRowLastColumn="0" w:lastRowFirstColumn="0" w:lastRowLastColumn="0"/>
+            </w:pPr>
+          </w:p>
+        </w:tc>
+        <w:tc>
+          <w:tcPr>
+            <w:tcW w:w="1067" w:type="dxa"/>
+          </w:tcPr>
+          <w:p>
+            <w:pPr>
+              <w:jc w:val="center"/>
+              <w:cnfStyle w:val="000000000000" w:firstRow="0" w:lastRow="0" w:firstColumn="0" w:lastColumn="0" w:oddVBand="0" w:evenVBand="0" w:oddHBand="0" w:evenHBand="0" w:firstRowFirstColumn="0" w:firstRowLastColumn="0" w:lastRowFirstColumn="0" w:lastRowLastColumn="0"/>
+            </w:pPr>
+          </w:p>
+        </w:tc>
+        <w:tc>
+          <w:tcPr>
+            <w:tcW w:w="1161" w:type="dxa"/>
+          </w:tcPr>
+          <w:p>
+            <w:pPr>
+              <w:jc w:val="center"/>
+              <w:cnfStyle w:val="000000000000" w:firstRow="0" w:lastRow="0" w:firstColumn="0" w:lastColumn="0" w:oddVBand="0" w:evenVBand="0" w:oddHBand="0" w:evenHBand="0" w:firstRowFirstColumn="0" w:firstRowLastColumn="0" w:lastRowFirstColumn="0" w:lastRowLastColumn="0"/>
+            </w:pPr>
+          </w:p>
+        </w:tc>
+        <w:tc>
+          <w:tcPr>
+            <w:tcW w:w="1256" w:type="dxa"/>
+          </w:tcPr>
+          <w:p>
+            <w:pPr>
+              <w:jc w:val="center"/>
+              <w:cnfStyle w:val="000000000000" w:firstRow="0" w:lastRow="0" w:firstColumn="0" w:lastColumn="0" w:oddVBand="0" w:evenVBand="0" w:oddHBand="0" w:evenHBand="0" w:firstRowFirstColumn="0" w:firstRowLastColumn="0" w:lastRowFirstColumn="0" w:lastRowLastColumn="0"/>
+            </w:pPr>
+          </w:p>
+        </w:tc>
+        <w:tc>
+          <w:tcPr>
+            <w:tcW w:w="1256" w:type="dxa"/>
+            <w:tcBorders>
+              <w:right w:val="single" w:sz="12" w:space="0" w:color="000000"/>
+            </w:tcBorders>
+          </w:tcPr>
+          <w:p>
+            <w:pPr>
+              <w:jc w:val="center"/>
+              <w:cnfStyle w:val="000000000000" w:firstRow="0" w:lastRow="0" w:firstColumn="0" w:lastColumn="0" w:oddVBand="0" w:evenVBand="0" w:oddHBand="0" w:evenHBand="0" w:firstRowFirstColumn="0" w:firstRowLastColumn="0" w:lastRowFirstColumn="0" w:lastRowLastColumn="0"/>
+            </w:pPr>
+          </w:p>
+        </w:tc>
+      </w:tr>
+      <w:tr>
+        <w:trPr>
+          <w:jc w:val="center"/>
+        </w:trPr>
+        <w:tc>
+          <w:tcPr>
+            <w:cnfStyle w:val="001000000000" w:firstRow="0" w:lastRow="0" w:firstColumn="1" w:lastColumn="0" w:oddVBand="0" w:evenVBand="0" w:oddHBand="0" w:evenHBand="0" w:firstRowFirstColumn="0" w:firstRowLastColumn="0" w:lastRowFirstColumn="0" w:lastRowLastColumn="0"/>
+            <w:tcW w:w="1364" w:type="dxa"/>
+            <w:tcBorders>
+              <w:left w:val="single" w:sz="12" w:space="0" w:color="000000"/>
+            </w:tcBorders>
+          </w:tcPr>
+          <w:p>
+            <w:pPr>
+              <w:jc w:val="center"/>
+            </w:pPr>
+          </w:p>
+        </w:tc>
+        <w:tc>
+          <w:tcPr>
+            <w:tcW w:w="1067" w:type="dxa"/>
+          </w:tcPr>
+          <w:p>
+            <w:pPr>
+              <w:jc w:val="center"/>
+              <w:cnfStyle w:val="000000000000" w:firstRow="0" w:lastRow="0" w:firstColumn="0" w:lastColumn="0" w:oddVBand="0" w:evenVBand="0" w:oddHBand="0" w:evenHBand="0" w:firstRowFirstColumn="0" w:firstRowLastColumn="0" w:lastRowFirstColumn="0" w:lastRowLastColumn="0"/>
+              <w:rPr>
+                <w:b/>
+              </w:rPr>
+            </w:pPr>
+          </w:p>
+        </w:tc>
+        <w:tc>
+          <w:tcPr>
+            <w:tcW w:w="1176" w:type="dxa"/>
+          </w:tcPr>
+          <w:p>
+            <w:pPr>
+              <w:jc w:val="center"/>
+              <w:cnfStyle w:val="000000000000" w:firstRow="0" w:lastRow="0" w:firstColumn="0" w:lastColumn="0" w:oddVBand="0" w:evenVBand="0" w:oddHBand="0" w:evenHBand="0" w:firstRowFirstColumn="0" w:firstRowLastColumn="0" w:lastRowFirstColumn="0" w:lastRowLastColumn="0"/>
+            </w:pPr>
+          </w:p>
+        </w:tc>
+        <w:tc>
+          <w:tcPr>
+            <w:tcW w:w="1067" w:type="dxa"/>
+          </w:tcPr>
+          <w:p>
+            <w:pPr>
+              <w:jc w:val="center"/>
+              <w:cnfStyle w:val="000000000000" w:firstRow="0" w:lastRow="0" w:firstColumn="0" w:lastColumn="0" w:oddVBand="0" w:evenVBand="0" w:oddHBand="0" w:evenHBand="0" w:firstRowFirstColumn="0" w:firstRowLastColumn="0" w:lastRowFirstColumn="0" w:lastRowLastColumn="0"/>
+            </w:pPr>
+          </w:p>
+        </w:tc>
+        <w:tc>
+          <w:tcPr>
+            <w:tcW w:w="1161" w:type="dxa"/>
+          </w:tcPr>
+          <w:p>
+            <w:pPr>
+              <w:jc w:val="center"/>
+              <w:cnfStyle w:val="000000000000" w:firstRow="0" w:lastRow="0" w:firstColumn="0" w:lastColumn="0" w:oddVBand="0" w:evenVBand="0" w:oddHBand="0" w:evenHBand="0" w:firstRowFirstColumn="0" w:firstRowLastColumn="0" w:lastRowFirstColumn="0" w:lastRowLastColumn="0"/>
+            </w:pPr>
+          </w:p>
+        </w:tc>
+        <w:tc>
+          <w:tcPr>
+            <w:tcW w:w="1256" w:type="dxa"/>
+          </w:tcPr>
+          <w:p>
+            <w:pPr>
+              <w:jc w:val="center"/>
+              <w:cnfStyle w:val="000000000000" w:firstRow="0" w:lastRow="0" w:firstColumn="0" w:lastColumn="0" w:oddVBand="0" w:evenVBand="0" w:oddHBand="0" w:evenHBand="0" w:firstRowFirstColumn="0" w:firstRowLastColumn="0" w:lastRowFirstColumn="0" w:lastRowLastColumn="0"/>
+            </w:pPr>
+          </w:p>
+        </w:tc>
+        <w:tc>
+          <w:tcPr>
+            <w:tcW w:w="1256" w:type="dxa"/>
+            <w:tcBorders>
+              <w:right w:val="single" w:sz="12" w:space="0" w:color="000000"/>
+            </w:tcBorders>
+          </w:tcPr>
+          <w:p>
+            <w:pPr>
+              <w:jc w:val="center"/>
+              <w:cnfStyle w:val="000000000000" w:firstRow="0" w:lastRow="0" w:firstColumn="0" w:lastColumn="0" w:oddVBand="0" w:evenVBand="0" w:oddHBand="0" w:evenHBand="0" w:firstRowFirstColumn="0" w:firstRowLastColumn="0" w:lastRowFirstColumn="0" w:lastRowLastColumn="0"/>
+            </w:pPr>
+          </w:p>
+        </w:tc>
+      </w:tr>
+      <w:tr>
+        <w:trPr>
+          <w:jc w:val="center"/>
+        </w:trPr>
+        <w:tc>
+          <w:tcPr>
+            <w:cnfStyle w:val="001000000000" w:firstRow="0" w:lastRow="0" w:firstColumn="1" w:lastColumn="0" w:oddVBand="0" w:evenVBand="0" w:oddHBand="0" w:evenHBand="0" w:firstRowFirstColumn="0" w:firstRowLastColumn="0" w:lastRowFirstColumn="0" w:lastRowLastColumn="0"/>
+            <w:tcW w:w="1364" w:type="dxa"/>
+            <w:tcBorders>
+              <w:left w:val="single" w:sz="12" w:space="0" w:color="000000"/>
+            </w:tcBorders>
+          </w:tcPr>
+          <w:p>
+            <w:pPr>
+              <w:jc w:val="center"/>
+            </w:pPr>
+          </w:p>
+        </w:tc>
+        <w:tc>
+          <w:tcPr>
+            <w:tcW w:w="1067" w:type="dxa"/>
+          </w:tcPr>
+          <w:p>
+            <w:pPr>
+              <w:jc w:val="center"/>
+              <w:cnfStyle w:val="000000000000" w:firstRow="0" w:lastRow="0" w:firstColumn="0" w:lastColumn="0" w:oddVBand="0" w:evenVBand="0" w:oddHBand="0" w:evenHBand="0" w:firstRowFirstColumn="0" w:firstRowLastColumn="0" w:lastRowFirstColumn="0" w:lastRowLastColumn="0"/>
+              <w:rPr>
+                <w:b/>
+              </w:rPr>
+            </w:pPr>
+          </w:p>
+        </w:tc>
+        <w:tc>
+          <w:tcPr>
+            <w:tcW w:w="1176" w:type="dxa"/>
+          </w:tcPr>
+          <w:p>
+            <w:pPr>
+              <w:jc w:val="center"/>
+              <w:cnfStyle w:val="000000000000" w:firstRow="0" w:lastRow="0" w:firstColumn="0" w:lastColumn="0" w:oddVBand="0" w:evenVBand="0" w:oddHBand="0" w:evenHBand="0" w:firstRowFirstColumn="0" w:firstRowLastColumn="0" w:lastRowFirstColumn="0" w:lastRowLastColumn="0"/>
+            </w:pPr>
+          </w:p>
+        </w:tc>
+        <w:tc>
+          <w:tcPr>
+            <w:tcW w:w="1067" w:type="dxa"/>
+          </w:tcPr>
+          <w:p>
+            <w:pPr>
+              <w:jc w:val="center"/>
+              <w:cnfStyle w:val="000000000000" w:firstRow="0" w:lastRow="0" w:firstColumn="0" w:lastColumn="0" w:oddVBand="0" w:evenVBand="0" w:oddHBand="0" w:evenHBand="0" w:firstRowFirstColumn="0" w:firstRowLastColumn="0" w:lastRowFirstColumn="0" w:lastRowLastColumn="0"/>
+            </w:pPr>
+          </w:p>
+        </w:tc>
+        <w:tc>
+          <w:tcPr>
+            <w:tcW w:w="1161" w:type="dxa"/>
+          </w:tcPr>
+          <w:p>
+            <w:pPr>
+              <w:jc w:val="center"/>
+              <w:cnfStyle w:val="000000000000" w:firstRow="0" w:lastRow="0" w:firstColumn="0" w:lastColumn="0" w:oddVBand="0" w:evenVBand="0" w:oddHBand="0" w:evenHBand="0" w:firstRowFirstColumn="0" w:firstRowLastColumn="0" w:lastRowFirstColumn="0" w:lastRowLastColumn="0"/>
+            </w:pPr>
+          </w:p>
+        </w:tc>
+        <w:tc>
+          <w:tcPr>
+            <w:tcW w:w="1256" w:type="dxa"/>
+          </w:tcPr>
+          <w:p>
+            <w:pPr>
+              <w:jc w:val="center"/>
+              <w:cnfStyle w:val="000000000000" w:firstRow="0" w:lastRow="0" w:firstColumn="0" w:lastColumn="0" w:oddVBand="0" w:evenVBand="0" w:oddHBand="0" w:evenHBand="0" w:firstRowFirstColumn="0" w:firstRowLastColumn="0" w:lastRowFirstColumn="0" w:lastRowLastColumn="0"/>
+            </w:pPr>
+          </w:p>
+        </w:tc>
+        <w:tc>
+          <w:tcPr>
+            <w:tcW w:w="1256" w:type="dxa"/>
+            <w:tcBorders>
+              <w:right w:val="single" w:sz="12" w:space="0" w:color="000000"/>
+            </w:tcBorders>
+          </w:tcPr>
+          <w:p>
+            <w:pPr>
+              <w:jc w:val="center"/>
+              <w:cnfStyle w:val="000000000000" w:firstRow="0" w:lastRow="0" w:firstColumn="0" w:lastColumn="0" w:oddVBand="0" w:evenVBand="0" w:oddHBand="0" w:evenHBand="0" w:firstRowFirstColumn="0" w:firstRowLastColumn="0" w:lastRowFirstColumn="0" w:lastRowLastColumn="0"/>
+            </w:pPr>
+          </w:p>
+        </w:tc>
+      </w:tr>
+      <w:tr>
+        <w:trPr>
+          <w:jc w:val="center"/>
+        </w:trPr>
+        <w:tc>
+          <w:tcPr>
+            <w:cnfStyle w:val="001000000000" w:firstRow="0" w:lastRow="0" w:firstColumn="1" w:lastColumn="0" w:oddVBand="0" w:evenVBand="0" w:oddHBand="0" w:evenHBand="0" w:firstRowFirstColumn="0" w:firstRowLastColumn="0" w:lastRowFirstColumn="0" w:lastRowLastColumn="0"/>
+            <w:tcW w:w="1364" w:type="dxa"/>
+            <w:tcBorders>
+              <w:left w:val="single" w:sz="12" w:space="0" w:color="000000"/>
+              <w:bottom w:val="single" w:sz="12" w:space="0" w:color="auto"/>
+            </w:tcBorders>
+          </w:tcPr>
+          <w:p>
+            <w:pPr>
+              <w:jc w:val="center"/>
+            </w:pPr>
+          </w:p>
+        </w:tc>
+        <w:tc>
+          <w:tcPr>
+            <w:tcW w:w="1067" w:type="dxa"/>
+            <w:tcBorders>
+              <w:bottom w:val="single" w:sz="12" w:space="0" w:color="auto"/>
+            </w:tcBorders>
+          </w:tcPr>
+          <w:p>
+            <w:pPr>
+              <w:jc w:val="center"/>
+              <w:cnfStyle w:val="000000000000" w:firstRow="0" w:lastRow="0" w:firstColumn="0" w:lastColumn="0" w:oddVBand="0" w:evenVBand="0" w:oddHBand="0" w:evenHBand="0" w:firstRowFirstColumn="0" w:firstRowLastColumn="0" w:lastRowFirstColumn="0" w:lastRowLastColumn="0"/>
+              <w:rPr>
+                <w:b/>
+              </w:rPr>
+            </w:pPr>
+          </w:p>
+        </w:tc>
+        <w:tc>
+          <w:tcPr>
+            <w:tcW w:w="1176" w:type="dxa"/>
+            <w:tcBorders>
+              <w:bottom w:val="single" w:sz="12" w:space="0" w:color="auto"/>
+            </w:tcBorders>
+          </w:tcPr>
+          <w:p>
+            <w:pPr>
+              <w:jc w:val="center"/>
+              <w:cnfStyle w:val="000000000000" w:firstRow="0" w:lastRow="0" w:firstColumn="0" w:lastColumn="0" w:oddVBand="0" w:evenVBand="0" w:oddHBand="0" w:evenHBand="0" w:firstRowFirstColumn="0" w:firstRowLastColumn="0" w:lastRowFirstColumn="0" w:lastRowLastColumn="0"/>
+            </w:pPr>
+          </w:p>
+        </w:tc>
+        <w:tc>
+          <w:tcPr>
+            <w:tcW w:w="1067" w:type="dxa"/>
+            <w:tcBorders>
+              <w:bottom w:val="single" w:sz="12" w:space="0" w:color="auto"/>
+            </w:tcBorders>
+          </w:tcPr>
+          <w:p>
+            <w:pPr>
+              <w:jc w:val="center"/>
+              <w:cnfStyle w:val="000000000000" w:firstRow="0" w:lastRow="0" w:firstColumn="0" w:lastColumn="0" w:oddVBand="0" w:evenVBand="0" w:oddHBand="0" w:evenHBand="0" w:firstRowFirstColumn="0" w:firstRowLastColumn="0" w:lastRowFirstColumn="0" w:lastRowLastColumn="0"/>
+            </w:pPr>
+          </w:p>
+        </w:tc>
+        <w:tc>
+          <w:tcPr>
+            <w:tcW w:w="1161" w:type="dxa"/>
+            <w:tcBorders>
+              <w:bottom w:val="single" w:sz="12" w:space="0" w:color="auto"/>
+            </w:tcBorders>
+          </w:tcPr>
+          <w:p>
+            <w:pPr>
+              <w:jc w:val="center"/>
+              <w:cnfStyle w:val="000000000000" w:firstRow="0" w:lastRow="0" w:firstColumn="0" w:lastColumn="0" w:oddVBand="0" w:evenVBand="0" w:oddHBand="0" w:evenHBand="0" w:firstRowFirstColumn="0" w:firstRowLastColumn="0" w:lastRowFirstColumn="0" w:lastRowLastColumn="0"/>
+            </w:pPr>
+          </w:p>
+        </w:tc>
+        <w:tc>
+          <w:tcPr>
+            <w:tcW w:w="1256" w:type="dxa"/>
+            <w:tcBorders>
+              <w:bottom w:val="single" w:sz="12" w:space="0" w:color="auto"/>
+            </w:tcBorders>
+          </w:tcPr>
+          <w:p>
+            <w:pPr>
+              <w:jc w:val="center"/>
+              <w:cnfStyle w:val="000000000000" w:firstRow="0" w:lastRow="0" w:firstColumn="0" w:lastColumn="0" w:oddVBand="0" w:evenVBand="0" w:oddHBand="0" w:evenHBand="0" w:firstRowFirstColumn="0" w:firstRowLastColumn="0" w:lastRowFirstColumn="0" w:lastRowLastColumn="0"/>
+            </w:pPr>
+          </w:p>
+        </w:tc>
+        <w:tc>
+          <w:tcPr>
+            <w:tcW w:w="1256" w:type="dxa"/>
+            <w:tcBorders>
+              <w:bottom w:val="single" w:sz="12" w:space="0" w:color="auto"/>
+              <w:right w:val="single" w:sz="12" w:space="0" w:color="000000"/>
+            </w:tcBorders>
+          </w:tcPr>
+          <w:p>
+            <w:pPr>
+              <w:jc w:val="center"/>
+              <w:cnfStyle w:val="000000000000" w:firstRow="0" w:lastRow="0" w:firstColumn="0" w:lastColumn="0" w:oddVBand="0" w:evenVBand="0" w:oddHBand="0" w:evenHBand="0" w:firstRowFirstColumn="0" w:firstRowLastColumn="0" w:lastRowFirstColumn="0" w:lastRowLastColumn="0"/>
+            </w:pPr>
+          </w:p>
+        </w:tc>
+      </w:tr>
+      <w:tr>
+        <w:trPr>
+          <w:jc w:val="center"/>
+        </w:trPr>
+        <w:tc>
+          <w:tcPr>
+            <w:cnfStyle w:val="001000000000" w:firstRow="0" w:lastRow="0" w:firstColumn="1" w:lastColumn="0" w:oddVBand="0" w:evenVBand="0" w:oddHBand="0" w:evenHBand="0" w:firstRowFirstColumn="0" w:firstRowLastColumn="0" w:lastRowFirstColumn="0" w:lastRowLastColumn="0"/>
+            <w:tcW w:w="1364" w:type="dxa"/>
+            <w:tcBorders>
+              <w:top w:val="single" w:sz="12" w:space="0" w:color="auto"/>
+              <w:left w:val="single" w:sz="12" w:space="0" w:color="auto"/>
+              <w:bottom w:val="single" w:sz="12" w:space="0" w:color="auto"/>
             </w:tcBorders>
           </w:tcPr>
           <w:p>
@@ -915,7 +1798,8 @@
           <w:tcPr>
             <w:tcW w:w="1067" w:type="dxa"/>
             <w:tcBorders>
-              <w:bottom w:val="single" w:sz="12" w:space="0" w:color="000000"/>
+              <w:top w:val="single" w:sz="12" w:space="0" w:color="auto"/>
+              <w:bottom w:val="single" w:sz="12" w:space="0" w:color="auto"/>
             </w:tcBorders>
           </w:tcPr>
           <w:p>
@@ -930,7 +1814,7 @@
               <w:rPr>
                 <w:b/>
               </w:rPr>
-              <w:t>6</w:t>
+              <w:t>${TTON}</w:t>
             </w:r>
           </w:p>
         </w:tc>
@@ -938,16 +1822,25 @@
           <w:tcPr>
             <w:tcW w:w="1176" w:type="dxa"/>
             <w:tcBorders>
-              <w:bottom w:val="single" w:sz="12" w:space="0" w:color="000000"/>
+              <w:top w:val="single" w:sz="12" w:space="0" w:color="auto"/>
+              <w:bottom w:val="single" w:sz="12" w:space="0" w:color="auto"/>
             </w:tcBorders>
           </w:tcPr>
           <w:p>
             <w:pPr>
               <w:jc w:val="center"/>
               <w:cnfStyle w:val="000000000000" w:firstRow="0" w:lastRow="0" w:firstColumn="0" w:lastColumn="0" w:oddVBand="0" w:evenVBand="0" w:oddHBand="0" w:evenHBand="0" w:firstRowFirstColumn="0" w:firstRowLastColumn="0" w:lastRowFirstColumn="0" w:lastRowLastColumn="0"/>
+              <w:rPr>
+                <w:b/>
+                <w:bCs/>
+              </w:rPr>
             </w:pPr>
             <w:r>
-              <w:t>72,000</w:t>
+              <w:rPr>
+                <w:b/>
+                <w:bCs/>
+              </w:rPr>
+              <w:t>${CC}</w:t>
             </w:r>
           </w:p>
         </w:tc>
@@ -955,7 +1848,8 @@
           <w:tcPr>
             <w:tcW w:w="1067" w:type="dxa"/>
             <w:tcBorders>
-              <w:bottom w:val="single" w:sz="12" w:space="0" w:color="000000"/>
+              <w:top w:val="single" w:sz="12" w:space="0" w:color="auto"/>
+              <w:bottom w:val="single" w:sz="12" w:space="0" w:color="auto"/>
             </w:tcBorders>
           </w:tcPr>
           <w:p>
@@ -969,7 +1863,8 @@
           <w:tcPr>
             <w:tcW w:w="1161" w:type="dxa"/>
             <w:tcBorders>
-              <w:bottom w:val="single" w:sz="12" w:space="0" w:color="000000"/>
+              <w:top w:val="single" w:sz="12" w:space="0" w:color="auto"/>
+              <w:bottom w:val="single" w:sz="12" w:space="0" w:color="auto"/>
             </w:tcBorders>
           </w:tcPr>
           <w:p>
@@ -983,7 +1878,8 @@
           <w:tcPr>
             <w:tcW w:w="1256" w:type="dxa"/>
             <w:tcBorders>
-              <w:bottom w:val="single" w:sz="12" w:space="0" w:color="000000"/>
+              <w:top w:val="single" w:sz="12" w:space="0" w:color="auto"/>
+              <w:bottom w:val="single" w:sz="12" w:space="0" w:color="auto"/>
             </w:tcBorders>
           </w:tcPr>
           <w:p>
@@ -997,8 +1893,9 @@
           <w:tcPr>
             <w:tcW w:w="1256" w:type="dxa"/>
             <w:tcBorders>
-              <w:bottom w:val="single" w:sz="12" w:space="0" w:color="000000"/>
-              <w:right w:val="single" w:sz="12" w:space="0" w:color="000000"/>
+              <w:top w:val="single" w:sz="12" w:space="0" w:color="auto"/>
+              <w:bottom w:val="single" w:sz="12" w:space="0" w:color="auto"/>
+              <w:right w:val="single" w:sz="12" w:space="0" w:color="auto"/>
             </w:tcBorders>
           </w:tcPr>
           <w:p>
@@ -1012,26 +1909,77 @@
     </w:tbl>
     <w:p>
       <w:pPr>
-        <w:pBdr>
-          <w:top w:val="nil"/>
-          <w:left w:val="nil"/>
-          <w:bottom w:val="nil"/>
-          <w:right w:val="nil"/>
-          <w:between w:val="nil"/>
-        </w:pBdr>
-        <w:spacing w:after="120"/>
+        <w:spacing w:line="360" w:lineRule="auto"/>
         <w:jc w:val="center"/>
         <w:rPr>
           <w:b/>
-          <w:color w:val="000000"/>
+          <w:bCs/>
         </w:rPr>
       </w:pPr>
       <w:r>
         <w:rPr>
           <w:b/>
-          <w:color w:val="000000"/>
-        </w:rPr>
-        <w:t>Table 1: Existing HVAC equipment</w:t>
+          <w:bCs/>
+        </w:rPr>
+        <w:t xml:space="preserve">Table </w:t>
+      </w:r>
+      <w:r>
+        <w:rPr>
+          <w:b/>
+          <w:bCs/>
+        </w:rPr>
+        <w:fldChar w:fldCharType="begin"/>
+      </w:r>
+      <w:r>
+        <w:rPr>
+          <w:b/>
+          <w:bCs/>
+        </w:rPr>
+        <w:instrText xml:space="preserve"> SEQ Table \* ARABIC </w:instrText>
+      </w:r>
+      <w:r>
+        <w:rPr>
+          <w:b/>
+          <w:bCs/>
+        </w:rPr>
+        <w:fldChar w:fldCharType="separate"/>
+      </w:r>
+      <w:r>
+        <w:rPr>
+          <w:b/>
+          <w:bCs/>
+          <w:noProof/>
+        </w:rPr>
+        <w:t>1</w:t>
+      </w:r>
+      <w:r>
+        <w:rPr>
+          <w:b/>
+          <w:bCs/>
+          <w:noProof/>
+        </w:rPr>
+        <w:fldChar w:fldCharType="end"/>
+      </w:r>
+      <w:r>
+        <w:rPr>
+          <w:b/>
+          <w:bCs/>
+        </w:rPr>
+        <w:t xml:space="preserve">: </w:t>
+      </w:r>
+      <w:r>
+        <w:rPr>
+          <w:b/>
+          <w:bCs/>
+        </w:rPr>
+        <w:t>Existing HVAC Equipment</w:t>
+      </w:r>
+      <w:r>
+        <w:rPr>
+          <w:b/>
+          <w:bCs/>
+        </w:rPr>
+        <w:t>.</w:t>
       </w:r>
     </w:p>
     <w:p>
@@ -1041,8 +1989,6 @@
       </w:pPr>
       <w:r>
         <w:tab/>
-      </w:r>
-      <w:r>
         <w:t>The annual demand savings, DS, to be achieved replacing the HVAC units is calculated as follows:</w:t>
       </w:r>
     </w:p>
@@ -1072,22 +2018,22 @@
       </w:pPr>
       <w:r>
         <w:tab/>
-      </w:r>
-      <w:r>
         <w:t>CED</w:t>
       </w:r>
       <w:r>
         <w:tab/>
         <w:t xml:space="preserve">= Current Electrical Demand = </w:t>
       </w:r>
-      <w:r>
-        <w:t xml:space="preserve">CC </w:t>
-      </w:r>
-      <w:r>
-        <w:t>×</w:t>
-      </w:r>
-      <w:r>
-        <w:t xml:space="preserve"> C</w:t>
+      <w:proofErr w:type="gramStart"/>
+      <w:r>
+        <w:t>∑</w:t>
+      </w:r>
+      <w:r>
+        <w:t>(</w:t>
+      </w:r>
+      <w:proofErr w:type="gramEnd"/>
+      <w:r>
+        <w:t>CC × C</w:t>
       </w:r>
       <w:r>
         <w:rPr>
@@ -1096,19 +2042,16 @@
         <w:t>1</w:t>
       </w:r>
       <w:r>
-        <w:t xml:space="preserve"> </w:t>
-      </w:r>
-      <w:r>
-        <w:t>×</w:t>
-      </w:r>
-      <w:r>
-        <w:t xml:space="preserve"> LF / EER</w:t>
+        <w:t xml:space="preserve"> × LF / EER</w:t>
       </w:r>
       <w:r>
         <w:rPr>
           <w:vertAlign w:val="subscript"/>
         </w:rPr>
         <w:t>C</w:t>
+      </w:r>
+      <w:r>
+        <w:t>)</w:t>
       </w:r>
     </w:p>
     <w:p>
@@ -1118,14 +2061,17 @@
       </w:pPr>
       <w:r>
         <w:tab/>
-      </w:r>
-      <w:r>
         <w:t>PED</w:t>
       </w:r>
       <w:r>
         <w:tab/>
         <w:t xml:space="preserve">= Proposed Electrical Demand = </w:t>
       </w:r>
+      <w:proofErr w:type="gramStart"/>
+      <w:r>
+        <w:t>∑(</w:t>
+      </w:r>
+      <w:proofErr w:type="gramEnd"/>
       <w:r>
         <w:t>CC × C</w:t>
       </w:r>
@@ -1143,6 +2089,9 @@
           <w:vertAlign w:val="subscript"/>
         </w:rPr>
         <w:t>P</w:t>
+      </w:r>
+      <w:r>
+        <w:t>)</w:t>
       </w:r>
     </w:p>
     <w:p>
@@ -1152,10 +2101,7 @@
       </w:pPr>
       <w:proofErr w:type="gramStart"/>
       <w:r>
-        <w:t>w</w:t>
-      </w:r>
-      <w:r>
-        <w:t>here</w:t>
+        <w:t>where</w:t>
       </w:r>
       <w:proofErr w:type="gramEnd"/>
     </w:p>
@@ -1179,9 +2125,8 @@
         <w:jc w:val="both"/>
       </w:pPr>
       <w:r>
-        <w:tab/>
-      </w:r>
-      <w:r>
+        <w:lastRenderedPageBreak/>
+        <w:tab/>
         <w:t>C</w:t>
       </w:r>
       <w:r>
@@ -1202,13 +2147,20 @@
       </w:pPr>
       <w:r>
         <w:tab/>
-      </w:r>
-      <w:r>
         <w:t>LF</w:t>
       </w:r>
       <w:r>
         <w:tab/>
-        <w:t>= Load factor; 0.8.</w:t>
+        <w:t xml:space="preserve">= Load factor; </w:t>
+      </w:r>
+      <w:r>
+        <w:t>${LF}</w:t>
+      </w:r>
+      <w:r>
+        <w:t>%</w:t>
+      </w:r>
+      <w:r>
+        <w:t>.</w:t>
       </w:r>
     </w:p>
     <w:p>
@@ -1218,8 +2170,6 @@
       </w:pPr>
       <w:r>
         <w:tab/>
-      </w:r>
-      <w:r>
         <w:t>EER</w:t>
       </w:r>
       <w:r>
@@ -1235,7 +2185,7 @@
         <w:tab/>
       </w:r>
       <w:r>
-        <w:t xml:space="preserve">= Current energy efficient ratio (BTU/h / W); </w:t>
+        <w:t xml:space="preserve">= Current energy efficient ratio (BTU/h/W); </w:t>
       </w:r>
       <w:r>
         <w:t>see existing HVAC equipment table</w:t>
@@ -1248,8 +2198,6 @@
       </w:pPr>
       <w:r>
         <w:tab/>
-      </w:r>
-      <w:r>
         <w:t>EER</w:t>
       </w:r>
       <w:r>
@@ -1265,343 +2213,7 @@
         <w:tab/>
       </w:r>
       <w:r>
-        <w:t>= Current energy efficient ratio (BTU/h / W); see existing HVAC equipment table</w:t>
-      </w:r>
-    </w:p>
-    <w:p>
-      <w:pPr>
-        <w:spacing w:line="360" w:lineRule="auto"/>
-        <w:jc w:val="both"/>
-      </w:pPr>
-      <w:r>
-        <w:tab/>
-      </w:r>
-      <w:r>
-        <w:t>OH</w:t>
-      </w:r>
-      <w:r>
-        <w:tab/>
-        <w:t xml:space="preserve">= Operating hours: 1,560 </w:t>
-      </w:r>
-      <w:proofErr w:type="spellStart"/>
-      <w:r>
-        <w:t>hr</w:t>
-      </w:r>
-      <w:proofErr w:type="spellEnd"/>
-      <w:r>
-        <w:t>/</w:t>
-      </w:r>
-      <w:proofErr w:type="spellStart"/>
-      <w:r>
-        <w:t>yr</w:t>
-      </w:r>
-      <w:proofErr w:type="spellEnd"/>
-    </w:p>
-    <w:p>
-      <w:pPr>
-        <w:spacing w:line="360" w:lineRule="auto"/>
-        <w:jc w:val="both"/>
-      </w:pPr>
-      <w:r>
-        <w:tab/>
-      </w:r>
-      <w:r>
-        <w:t>CF</w:t>
-      </w:r>
-      <w:r>
-        <w:tab/>
-        <w:t>= Coincidence factor – probability that the equipment contributes to the peak demand, 80%</w:t>
-      </w:r>
-    </w:p>
-    <w:p>
-      <w:pPr>
-        <w:spacing w:line="360" w:lineRule="auto"/>
-        <w:jc w:val="both"/>
-      </w:pPr>
-      <w:r>
-        <w:lastRenderedPageBreak/>
-        <w:tab/>
-      </w:r>
-      <w:r>
-        <w:t>C</w:t>
-      </w:r>
-      <w:r>
-        <w:rPr>
-          <w:vertAlign w:val="subscript"/>
-        </w:rPr>
-        <w:t>2</w:t>
-      </w:r>
-      <w:r>
-        <w:rPr>
-          <w:vertAlign w:val="subscript"/>
-        </w:rPr>
-        <w:tab/>
-      </w:r>
-      <w:r>
-        <w:t xml:space="preserve">= Conversion factor; </w:t>
-      </w:r>
-      <w:r>
-        <w:t>8 months/year for cooling season</w:t>
-      </w:r>
-    </w:p>
-    <w:p>
-      <w:pPr>
-        <w:spacing w:line="360" w:lineRule="auto"/>
-        <w:jc w:val="both"/>
-      </w:pPr>
-      <w:r>
-        <w:tab/>
-        <w:t>ES</w:t>
-      </w:r>
-      <w:r>
-        <w:tab/>
-        <w:t xml:space="preserve">= Annual Energy Savings = (CED </w:t>
-      </w:r>
-      <w:r>
-        <w:rPr>
-          <w:b/>
-        </w:rPr>
-        <w:t>-</w:t>
-      </w:r>
-      <w:r>
-        <w:t xml:space="preserve"> PED) × OH,</w:t>
-      </w:r>
-    </w:p>
-    <w:p>
-      <w:pPr>
-        <w:spacing w:line="360" w:lineRule="auto"/>
-        <w:jc w:val="both"/>
-      </w:pPr>
-      <w:r>
-        <w:tab/>
-      </w:r>
-      <w:r>
-        <w:tab/>
-        <w:t xml:space="preserve">= 6.8 kW × 1,560 </w:t>
-      </w:r>
-      <w:proofErr w:type="spellStart"/>
-      <w:r>
-        <w:t>hr</w:t>
-      </w:r>
-      <w:proofErr w:type="spellEnd"/>
-      <w:r>
-        <w:t>/</w:t>
-      </w:r>
-      <w:proofErr w:type="spellStart"/>
-      <w:r>
-        <w:t>yr</w:t>
-      </w:r>
-      <w:proofErr w:type="spellEnd"/>
-    </w:p>
-    <w:p>
-      <w:pPr>
-        <w:spacing w:line="360" w:lineRule="auto"/>
-        <w:jc w:val="both"/>
-      </w:pPr>
-      <w:r>
-        <w:tab/>
-      </w:r>
-      <w:r>
-        <w:tab/>
-        <w:t>= 10,533 kWh/</w:t>
-      </w:r>
-      <w:proofErr w:type="spellStart"/>
-      <w:r>
-        <w:t>yr</w:t>
-      </w:r>
-      <w:proofErr w:type="spellEnd"/>
-    </w:p>
-    <w:p>
-      <w:pPr>
-        <w:spacing w:line="360" w:lineRule="auto"/>
-        <w:jc w:val="both"/>
-      </w:pPr>
-      <w:r>
-        <w:tab/>
-      </w:r>
-      <w:r>
-        <w:t>DS</w:t>
-      </w:r>
-      <w:r>
-        <w:tab/>
-        <w:t xml:space="preserve">= Annual Demand Savings = (CED </w:t>
-      </w:r>
-      <w:r>
-        <w:rPr>
-          <w:b/>
-        </w:rPr>
-        <w:t>-</w:t>
-      </w:r>
-      <w:r>
-        <w:t xml:space="preserve"> PED) × CF × </w:t>
-      </w:r>
-      <w:r>
-        <w:t>C</w:t>
-      </w:r>
-      <w:r>
-        <w:rPr>
-          <w:vertAlign w:val="subscript"/>
-        </w:rPr>
-        <w:t>2</w:t>
-      </w:r>
-    </w:p>
-    <w:p>
-      <w:pPr>
-        <w:spacing w:line="360" w:lineRule="auto"/>
-        <w:jc w:val="both"/>
-      </w:pPr>
-      <w:r>
-        <w:tab/>
-      </w:r>
-      <w:r>
-        <w:tab/>
-      </w:r>
-      <w:r>
-        <w:t xml:space="preserve">= </w:t>
-      </w:r>
-      <m:oMath>
-        <m:d>
-          <m:dPr>
-            <m:begChr m:val="["/>
-            <m:endChr m:val="]"/>
-            <m:ctrlPr>
-              <w:rPr>
-                <w:rFonts w:ascii="Cambria Math" w:eastAsia="Cambria Math" w:hAnsi="Cambria Math" w:cs="Cambria Math"/>
-                <w:sz w:val="32"/>
-                <w:szCs w:val="32"/>
-              </w:rPr>
-            </m:ctrlPr>
-          </m:dPr>
-          <m:e>
-            <m:f>
-              <m:fPr>
-                <m:ctrlPr>
-                  <w:rPr>
-                    <w:rFonts w:ascii="Cambria Math" w:eastAsia="Cambria Math" w:hAnsi="Cambria Math" w:cs="Cambria Math"/>
-                    <w:sz w:val="32"/>
-                    <w:szCs w:val="32"/>
-                  </w:rPr>
-                </m:ctrlPr>
-              </m:fPr>
-              <m:num>
-                <m:r>
-                  <w:rPr>
-                    <w:rFonts w:ascii="Cambria Math" w:eastAsia="Cambria Math" w:hAnsi="Cambria Math" w:cs="Cambria Math"/>
-                    <w:sz w:val="32"/>
-                    <w:szCs w:val="32"/>
-                  </w:rPr>
-                  <m:t>72,000 × 0.001× 0.8</m:t>
-                </m:r>
-              </m:num>
-              <m:den>
-                <m:r>
-                  <w:rPr>
-                    <w:rFonts w:ascii="Cambria Math" w:eastAsia="Cambria Math" w:hAnsi="Cambria Math" w:cs="Cambria Math"/>
-                    <w:sz w:val="32"/>
-                    <w:szCs w:val="32"/>
-                  </w:rPr>
-                  <m:t>5.4</m:t>
-                </m:r>
-              </m:den>
-            </m:f>
-            <m:r>
-              <w:rPr>
-                <w:rFonts w:ascii="Cambria Math" w:eastAsia="Cambria Math" w:hAnsi="Cambria Math" w:cs="Cambria Math"/>
-                <w:sz w:val="32"/>
-                <w:szCs w:val="32"/>
-              </w:rPr>
-              <m:t>-</m:t>
-            </m:r>
-            <m:f>
-              <m:fPr>
-                <m:ctrlPr>
-                  <w:rPr>
-                    <w:rFonts w:ascii="Cambria Math" w:eastAsia="Cambria Math" w:hAnsi="Cambria Math" w:cs="Cambria Math"/>
-                    <w:sz w:val="32"/>
-                    <w:szCs w:val="32"/>
-                  </w:rPr>
-                </m:ctrlPr>
-              </m:fPr>
-              <m:num>
-                <m:r>
-                  <w:rPr>
-                    <w:rFonts w:ascii="Cambria Math" w:eastAsia="Cambria Math" w:hAnsi="Cambria Math" w:cs="Cambria Math"/>
-                    <w:sz w:val="32"/>
-                    <w:szCs w:val="32"/>
-                  </w:rPr>
-                  <m:t>72,000 × 0.001× 0.8</m:t>
-                </m:r>
-              </m:num>
-              <m:den>
-                <m:r>
-                  <w:rPr>
-                    <w:rFonts w:ascii="Cambria Math" w:eastAsia="Cambria Math" w:hAnsi="Cambria Math" w:cs="Cambria Math"/>
-                    <w:sz w:val="32"/>
-                    <w:szCs w:val="32"/>
-                  </w:rPr>
-                  <m:t>15</m:t>
-                </m:r>
-              </m:den>
-            </m:f>
-          </m:e>
-        </m:d>
-      </m:oMath>
-      <w:r>
-        <w:rPr>
-          <w:sz w:val="32"/>
-          <w:szCs w:val="32"/>
-        </w:rPr>
-        <w:t xml:space="preserve"> </w:t>
-      </w:r>
-      <w:r>
-        <w:t>× 80% × 6</w:t>
-      </w:r>
-    </w:p>
-    <w:p>
-      <w:pPr>
-        <w:spacing w:line="360" w:lineRule="auto"/>
-        <w:jc w:val="both"/>
-      </w:pPr>
-      <w:r>
-        <w:tab/>
-      </w:r>
-      <w:r>
-        <w:tab/>
-      </w:r>
-      <w:r>
-        <w:t>= 6.8 kW × 80% × 6</w:t>
-      </w:r>
-    </w:p>
-    <w:p>
-      <w:pPr>
-        <w:spacing w:line="360" w:lineRule="auto"/>
-        <w:jc w:val="both"/>
-      </w:pPr>
-      <w:r>
-        <w:tab/>
-      </w:r>
-      <w:r>
-        <w:tab/>
-      </w:r>
-      <w:r>
-        <w:t>= 32 kW/</w:t>
-      </w:r>
-      <w:proofErr w:type="spellStart"/>
-      <w:r>
-        <w:t>yr</w:t>
-      </w:r>
-      <w:proofErr w:type="spellEnd"/>
-    </w:p>
-    <w:p>
-      <w:pPr>
-        <w:spacing w:line="360" w:lineRule="auto"/>
-        <w:jc w:val="both"/>
-      </w:pPr>
-      <w:r>
-        <w:tab/>
-      </w:r>
-      <w:r>
-        <w:t>The energy cost savings, ECS, and the demand cost savings, DCS, are calculated as follows:</w:t>
+        <w:t>= Current energy efficient ratio (BTU/h/W); see existing HVAC equipment table</w:t>
       </w:r>
     </w:p>
     <w:p>
@@ -1620,23 +2232,336 @@
         </w:rPr>
       </w:pPr>
       <w:r>
-        <w:rPr>
-          <w:color w:val="000000"/>
-        </w:rPr>
-        <w:tab/>
-      </w:r>
-      <w:r>
-        <w:rPr>
-          <w:color w:val="000000"/>
-        </w:rPr>
-        <w:t>ECS</w:t>
-      </w:r>
-      <w:r>
-        <w:rPr>
-          <w:color w:val="000000"/>
-        </w:rPr>
-        <w:tab/>
-        <w:t>= EC × ES</w:t>
+        <w:tab/>
+        <w:t>OH</w:t>
+      </w:r>
+      <w:r>
+        <w:tab/>
+        <w:t xml:space="preserve">= Operating hours: </w:t>
+      </w:r>
+      <w:r>
+        <w:t>${OH}</w:t>
+      </w:r>
+      <w:r>
+        <w:rPr>
+          <w:color w:val="000000"/>
+        </w:rPr>
+        <w:t xml:space="preserve"> </w:t>
+      </w:r>
+      <w:proofErr w:type="spellStart"/>
+      <w:r>
+        <w:rPr>
+          <w:color w:val="000000"/>
+        </w:rPr>
+        <w:t>hr</w:t>
+      </w:r>
+      <w:r>
+        <w:rPr>
+          <w:color w:val="000000"/>
+        </w:rPr>
+        <w:t>s</w:t>
+      </w:r>
+      <w:proofErr w:type="spellEnd"/>
+      <w:r>
+        <w:rPr>
+          <w:color w:val="000000"/>
+        </w:rPr>
+        <w:t>/</w:t>
+      </w:r>
+      <w:proofErr w:type="spellStart"/>
+      <w:r>
+        <w:rPr>
+          <w:color w:val="000000"/>
+        </w:rPr>
+        <w:t>yr</w:t>
+      </w:r>
+      <w:proofErr w:type="spellEnd"/>
+      <w:r>
+        <w:rPr>
+          <w:color w:val="000000"/>
+        </w:rPr>
+        <w:t xml:space="preserve"> (${HR} </w:t>
+      </w:r>
+      <w:proofErr w:type="spellStart"/>
+      <w:r>
+        <w:rPr>
+          <w:color w:val="000000"/>
+        </w:rPr>
+        <w:t>hrs</w:t>
+      </w:r>
+      <w:proofErr w:type="spellEnd"/>
+      <w:r>
+        <w:rPr>
+          <w:color w:val="000000"/>
+        </w:rPr>
+        <w:t xml:space="preserve"> per day, ${DY} days per week, ${WK} weeks per year)</w:t>
+      </w:r>
+    </w:p>
+    <w:p>
+      <w:pPr>
+        <w:spacing w:line="360" w:lineRule="auto"/>
+        <w:jc w:val="both"/>
+      </w:pPr>
+      <w:r>
+        <w:tab/>
+      </w:r>
+      <w:r>
+        <w:t>CF</w:t>
+      </w:r>
+      <w:r>
+        <w:tab/>
+        <w:t xml:space="preserve">= Coincidence factor – probability that the equipment contributes to the peak demand, </w:t>
+      </w:r>
+      <w:r>
+        <w:t>${CF}</w:t>
+      </w:r>
+      <w:r>
+        <w:t>%</w:t>
+      </w:r>
+    </w:p>
+    <w:p>
+      <w:pPr>
+        <w:spacing w:line="360" w:lineRule="auto"/>
+        <w:jc w:val="both"/>
+      </w:pPr>
+      <w:r>
+        <w:tab/>
+        <w:t>C</w:t>
+      </w:r>
+      <w:r>
+        <w:rPr>
+          <w:vertAlign w:val="subscript"/>
+        </w:rPr>
+        <w:t>2</w:t>
+      </w:r>
+      <w:r>
+        <w:rPr>
+          <w:vertAlign w:val="subscript"/>
+        </w:rPr>
+        <w:tab/>
+      </w:r>
+      <w:r>
+        <w:t xml:space="preserve">= Conversion factor; </w:t>
+      </w:r>
+      <w:r>
+        <w:t>${CS}</w:t>
+      </w:r>
+      <w:r>
+        <w:t xml:space="preserve"> months/year for cooling season</w:t>
+      </w:r>
+    </w:p>
+    <w:p>
+      <w:pPr>
+        <w:spacing w:line="360" w:lineRule="auto"/>
+        <w:jc w:val="both"/>
+      </w:pPr>
+      <w:r>
+        <w:tab/>
+        <w:t>ES</w:t>
+      </w:r>
+      <w:r>
+        <w:tab/>
+        <w:t xml:space="preserve">= Annual Energy Savings = (CED </w:t>
+      </w:r>
+      <w:r>
+        <w:rPr>
+          <w:b/>
+        </w:rPr>
+        <w:t>-</w:t>
+      </w:r>
+      <w:r>
+        <w:t xml:space="preserve"> PED) × OH,</w:t>
+      </w:r>
+    </w:p>
+    <w:p>
+      <w:pPr>
+        <w:spacing w:line="360" w:lineRule="auto"/>
+        <w:jc w:val="both"/>
+      </w:pPr>
+      <w:r>
+        <w:tab/>
+      </w:r>
+      <w:r>
+        <w:tab/>
+        <w:t xml:space="preserve">= </w:t>
+      </w:r>
+      <w:r>
+        <w:t>${PR}</w:t>
+      </w:r>
+      <w:r>
+        <w:t xml:space="preserve"> kW × </w:t>
+      </w:r>
+      <w:r>
+        <w:t>${OH}</w:t>
+      </w:r>
+      <w:r>
+        <w:t xml:space="preserve"> </w:t>
+      </w:r>
+      <w:proofErr w:type="spellStart"/>
+      <w:r>
+        <w:t>hr</w:t>
+      </w:r>
+      <w:proofErr w:type="spellEnd"/>
+      <w:r>
+        <w:t>/</w:t>
+      </w:r>
+      <w:proofErr w:type="spellStart"/>
+      <w:r>
+        <w:t>yr</w:t>
+      </w:r>
+      <w:proofErr w:type="spellEnd"/>
+    </w:p>
+    <w:p>
+      <w:pPr>
+        <w:spacing w:line="360" w:lineRule="auto"/>
+        <w:jc w:val="both"/>
+      </w:pPr>
+      <w:r>
+        <w:tab/>
+      </w:r>
+      <w:r>
+        <w:tab/>
+        <w:t xml:space="preserve">= </w:t>
+      </w:r>
+      <w:r>
+        <w:t>${ES}</w:t>
+      </w:r>
+      <w:r>
+        <w:t xml:space="preserve"> kWh/</w:t>
+      </w:r>
+      <w:proofErr w:type="spellStart"/>
+      <w:r>
+        <w:t>yr</w:t>
+      </w:r>
+      <w:proofErr w:type="spellEnd"/>
+    </w:p>
+    <w:p>
+      <w:pPr>
+        <w:spacing w:line="360" w:lineRule="auto"/>
+        <w:jc w:val="both"/>
+      </w:pPr>
+      <w:r>
+        <w:tab/>
+        <w:t>DS</w:t>
+      </w:r>
+      <w:r>
+        <w:tab/>
+        <w:t xml:space="preserve">= Annual Demand Savings = (CED </w:t>
+      </w:r>
+      <w:r>
+        <w:rPr>
+          <w:b/>
+        </w:rPr>
+        <w:t>-</w:t>
+      </w:r>
+      <w:r>
+        <w:t xml:space="preserve"> PED) × CF × </w:t>
+      </w:r>
+      <w:r>
+        <w:t>C</w:t>
+      </w:r>
+      <w:r>
+        <w:rPr>
+          <w:vertAlign w:val="subscript"/>
+        </w:rPr>
+        <w:t>2</w:t>
+      </w:r>
+    </w:p>
+    <w:p>
+      <w:pPr>
+        <w:spacing w:line="360" w:lineRule="auto"/>
+        <w:jc w:val="both"/>
+      </w:pPr>
+      <w:r>
+        <w:tab/>
+      </w:r>
+      <w:r>
+        <w:tab/>
+      </w:r>
+      <w:r>
+        <w:t xml:space="preserve">= </w:t>
+      </w:r>
+      <w:r>
+        <w:t>${PR} kW</w:t>
+      </w:r>
+      <w:r>
+        <w:rPr>
+          <w:sz w:val="32"/>
+          <w:szCs w:val="32"/>
+        </w:rPr>
+        <w:t xml:space="preserve"> </w:t>
+      </w:r>
+      <w:r>
+        <w:t xml:space="preserve">× </w:t>
+      </w:r>
+      <w:r>
+        <w:t>${CF}</w:t>
+      </w:r>
+      <w:r>
+        <w:t>%</w:t>
+      </w:r>
+      <w:r>
+        <w:t>/</w:t>
+      </w:r>
+      <w:proofErr w:type="spellStart"/>
+      <w:r>
+        <w:t>mo</w:t>
+      </w:r>
+      <w:proofErr w:type="spellEnd"/>
+      <w:r>
+        <w:t xml:space="preserve"> × </w:t>
+      </w:r>
+      <w:r>
+        <w:t xml:space="preserve">${CS} </w:t>
+      </w:r>
+      <w:proofErr w:type="spellStart"/>
+      <w:r>
+        <w:t>mo</w:t>
+      </w:r>
+      <w:proofErr w:type="spellEnd"/>
+      <w:r>
+        <w:t>/</w:t>
+      </w:r>
+      <w:proofErr w:type="spellStart"/>
+      <w:r>
+        <w:t>yr</w:t>
+      </w:r>
+      <w:proofErr w:type="spellEnd"/>
+    </w:p>
+    <w:p>
+      <w:pPr>
+        <w:spacing w:line="360" w:lineRule="auto"/>
+        <w:jc w:val="both"/>
+      </w:pPr>
+      <w:r>
+        <w:tab/>
+      </w:r>
+      <w:r>
+        <w:tab/>
+      </w:r>
+      <w:r>
+        <w:t xml:space="preserve">= </w:t>
+      </w:r>
+      <w:r>
+        <w:t>${DS}</w:t>
+      </w:r>
+      <w:r>
+        <w:t xml:space="preserve"> kW/</w:t>
+      </w:r>
+      <w:proofErr w:type="spellStart"/>
+      <w:r>
+        <w:t>yr</w:t>
+      </w:r>
+      <w:proofErr w:type="spellEnd"/>
+    </w:p>
+    <w:p>
+      <w:pPr>
+        <w:spacing w:line="360" w:lineRule="auto"/>
+        <w:jc w:val="both"/>
+      </w:pPr>
+      <w:r>
+        <w:tab/>
+        <w:t>The energy cost savings, ECS, and the demand cost savings, DCS, are calculated as follows:</w:t>
       </w:r>
     </w:p>
     <w:p>
@@ -1659,12 +2584,14 @@
           <w:color w:val="000000"/>
         </w:rPr>
         <w:tab/>
-      </w:r>
-      <w:r>
-        <w:rPr>
-          <w:color w:val="000000"/>
-        </w:rPr>
-        <w:t>DCS    = DC × DS,</w:t>
+        <w:t>ECS</w:t>
+      </w:r>
+      <w:r>
+        <w:rPr>
+          <w:color w:val="000000"/>
+        </w:rPr>
+        <w:tab/>
+        <w:t>= EC × ES</w:t>
       </w:r>
     </w:p>
     <w:p>
@@ -1682,14 +2609,13 @@
           <w:color w:val="000000"/>
         </w:rPr>
       </w:pPr>
-      <w:proofErr w:type="gramStart"/>
-      <w:r>
-        <w:rPr>
-          <w:color w:val="000000"/>
-        </w:rPr>
-        <w:t>where</w:t>
-      </w:r>
-      <w:proofErr w:type="gramEnd"/>
+      <w:r>
+        <w:rPr>
+          <w:color w:val="000000"/>
+        </w:rPr>
+        <w:tab/>
+        <w:t>DCS    = DC × DS,</w:t>
+      </w:r>
     </w:p>
     <w:p>
       <w:pPr>
@@ -1706,29 +2632,14 @@
           <w:color w:val="000000"/>
         </w:rPr>
       </w:pPr>
-      <w:r>
-        <w:rPr>
-          <w:color w:val="000000"/>
-        </w:rPr>
-        <w:tab/>
-        <w:t>EC</w:t>
-      </w:r>
-      <w:r>
-        <w:rPr>
-          <w:color w:val="000000"/>
-        </w:rPr>
-        <w:tab/>
-        <w:t xml:space="preserve">= Energy cost, </w:t>
-      </w:r>
-      <w:r>
-        <w:t>$0.124</w:t>
-      </w:r>
-      <w:r>
-        <w:rPr>
-          <w:color w:val="000000"/>
-        </w:rPr>
-        <w:t>/kWh</w:t>
-      </w:r>
+      <w:proofErr w:type="gramStart"/>
+      <w:r>
+        <w:rPr>
+          <w:color w:val="000000"/>
+        </w:rPr>
+        <w:t>where</w:t>
+      </w:r>
+      <w:proofErr w:type="gramEnd"/>
     </w:p>
     <w:p>
       <w:pPr>
@@ -1750,23 +2661,38 @@
           <w:color w:val="000000"/>
         </w:rPr>
         <w:tab/>
-        <w:t>DC</w:t>
-      </w:r>
-      <w:r>
-        <w:rPr>
-          <w:color w:val="000000"/>
-        </w:rPr>
-        <w:tab/>
-        <w:t xml:space="preserve">= Demand cost, </w:t>
-      </w:r>
-      <w:r>
-        <w:t>$27.59</w:t>
-      </w:r>
-      <w:r>
-        <w:rPr>
-          <w:color w:val="000000"/>
-        </w:rPr>
-        <w:t xml:space="preserve">/kW </w:t>
+        <w:t>EC</w:t>
+      </w:r>
+      <w:r>
+        <w:rPr>
+          <w:color w:val="000000"/>
+        </w:rPr>
+        <w:tab/>
+        <w:t>= E</w:t>
+      </w:r>
+      <w:r>
+        <w:rPr>
+          <w:color w:val="000000"/>
+        </w:rPr>
+        <w:t>lectricity</w:t>
+      </w:r>
+      <w:r>
+        <w:rPr>
+          <w:color w:val="000000"/>
+        </w:rPr>
+        <w:t xml:space="preserve"> cost, </w:t>
+      </w:r>
+      <w:r>
+        <w:t>$</w:t>
+      </w:r>
+      <w:r>
+        <w:t>{EC}</w:t>
+      </w:r>
+      <w:r>
+        <w:rPr>
+          <w:color w:val="000000"/>
+        </w:rPr>
+        <w:t>/kWh</w:t>
       </w:r>
     </w:p>
     <w:p>
@@ -1789,61 +2715,26 @@
           <w:color w:val="000000"/>
         </w:rPr>
         <w:tab/>
-        <w:t>ECS</w:t>
-      </w:r>
-      <w:r>
-        <w:rPr>
-          <w:color w:val="000000"/>
-        </w:rPr>
-        <w:tab/>
-        <w:t xml:space="preserve">= </w:t>
-      </w:r>
-      <w:r>
-        <w:t>$0.124</w:t>
-      </w:r>
-      <w:r>
-        <w:rPr>
-          <w:color w:val="000000"/>
-        </w:rPr>
-        <w:t xml:space="preserve">/kWh </w:t>
-      </w:r>
-      <w:r>
-        <w:t>×</w:t>
-      </w:r>
-      <w:r>
-        <w:rPr>
-          <w:color w:val="000000"/>
-        </w:rPr>
-        <w:t xml:space="preserve"> </w:t>
-      </w:r>
-      <w:r>
-        <w:t xml:space="preserve">10,533 </w:t>
-      </w:r>
-      <w:r>
-        <w:rPr>
-          <w:color w:val="000000"/>
-        </w:rPr>
-        <w:t>kWh/</w:t>
-      </w:r>
-      <w:proofErr w:type="spellStart"/>
-      <w:r>
-        <w:rPr>
-          <w:color w:val="000000"/>
-        </w:rPr>
-        <w:t>yr</w:t>
-      </w:r>
-      <w:proofErr w:type="spellEnd"/>
-      <w:r>
-        <w:rPr>
-          <w:color w:val="000000"/>
-        </w:rPr>
-        <w:tab/>
-      </w:r>
-      <w:r>
-        <w:rPr>
-          <w:color w:val="000000"/>
-        </w:rPr>
-        <w:tab/>
+        <w:t>DC</w:t>
+      </w:r>
+      <w:r>
+        <w:rPr>
+          <w:color w:val="000000"/>
+        </w:rPr>
+        <w:tab/>
+        <w:t xml:space="preserve">= Demand cost, </w:t>
+      </w:r>
+      <w:r>
+        <w:t>$</w:t>
+      </w:r>
+      <w:r>
+        <w:t>{DC}</w:t>
+      </w:r>
+      <w:r>
+        <w:rPr>
+          <w:color w:val="000000"/>
+        </w:rPr>
+        <w:t xml:space="preserve">/kW </w:t>
       </w:r>
     </w:p>
     <w:p>
@@ -1866,27 +2757,47 @@
           <w:color w:val="000000"/>
         </w:rPr>
         <w:tab/>
-      </w:r>
-      <w:r>
-        <w:rPr>
-          <w:color w:val="000000"/>
-        </w:rPr>
-        <w:tab/>
-      </w:r>
-      <w:r>
-        <w:rPr>
-          <w:color w:val="000000"/>
-        </w:rPr>
+        <w:t>ECS</w:t>
+      </w:r>
+      <w:r>
+        <w:rPr>
+          <w:color w:val="000000"/>
+        </w:rPr>
+        <w:tab/>
         <w:t xml:space="preserve">= </w:t>
       </w:r>
       <w:r>
-        <w:t>$1,306</w:t>
-      </w:r>
-      <w:r>
-        <w:rPr>
-          <w:color w:val="000000"/>
-        </w:rPr>
-        <w:t>/</w:t>
+        <w:t>$</w:t>
+      </w:r>
+      <w:r>
+        <w:t>{EC}</w:t>
+      </w:r>
+      <w:r>
+        <w:rPr>
+          <w:color w:val="000000"/>
+        </w:rPr>
+        <w:t xml:space="preserve">/kWh </w:t>
+      </w:r>
+      <w:r>
+        <w:t>×</w:t>
+      </w:r>
+      <w:r>
+        <w:rPr>
+          <w:color w:val="000000"/>
+        </w:rPr>
+        <w:t xml:space="preserve"> </w:t>
+      </w:r>
+      <w:r>
+        <w:t>${ES}</w:t>
+      </w:r>
+      <w:r>
+        <w:t xml:space="preserve"> </w:t>
+      </w:r>
+      <w:r>
+        <w:rPr>
+          <w:color w:val="000000"/>
+        </w:rPr>
+        <w:t>kWh/</w:t>
       </w:r>
       <w:proofErr w:type="spellStart"/>
       <w:r>
@@ -1896,6 +2807,18 @@
         <w:t>yr</w:t>
       </w:r>
       <w:proofErr w:type="spellEnd"/>
+      <w:r>
+        <w:rPr>
+          <w:color w:val="000000"/>
+        </w:rPr>
+        <w:tab/>
+      </w:r>
+      <w:r>
+        <w:rPr>
+          <w:color w:val="000000"/>
+        </w:rPr>
+        <w:tab/>
+      </w:r>
     </w:p>
     <w:p>
       <w:pPr>
@@ -1917,7 +2840,6 @@
           <w:color w:val="000000"/>
         </w:rPr>
         <w:tab/>
-        <w:t>DCS</w:t>
       </w:r>
       <w:r>
         <w:rPr>
@@ -1927,31 +2849,16 @@
         <w:t xml:space="preserve">= </w:t>
       </w:r>
       <w:r>
-        <w:t>$27.59</w:t>
-      </w:r>
-      <w:r>
-        <w:rPr>
-          <w:color w:val="000000"/>
-        </w:rPr>
-        <w:t>/kW</w:t>
-      </w:r>
-      <w:r>
-        <w:t>×</w:t>
-      </w:r>
-      <w:r>
-        <w:rPr>
-          <w:color w:val="000000"/>
-        </w:rPr>
-        <w:t xml:space="preserve"> </w:t>
-      </w:r>
-      <w:r>
-        <w:t xml:space="preserve">32 </w:t>
-      </w:r>
-      <w:r>
-        <w:rPr>
-          <w:color w:val="000000"/>
-        </w:rPr>
-        <w:t>kW/</w:t>
+        <w:t>$</w:t>
+      </w:r>
+      <w:r>
+        <w:t>{ECS}</w:t>
+      </w:r>
+      <w:r>
+        <w:rPr>
+          <w:color w:val="000000"/>
+        </w:rPr>
+        <w:t>/</w:t>
       </w:r>
       <w:proofErr w:type="spellStart"/>
       <w:r>
@@ -1982,6 +2889,7 @@
           <w:color w:val="000000"/>
         </w:rPr>
         <w:tab/>
+        <w:t>DCS</w:t>
       </w:r>
       <w:r>
         <w:rPr>
@@ -1991,14 +2899,46 @@
         <w:t xml:space="preserve">= </w:t>
       </w:r>
       <w:r>
-        <w:t>$894</w:t>
-      </w:r>
-      <w:r>
-        <w:rPr>
-          <w:color w:val="000000"/>
-        </w:rPr>
-        <w:t>/yr.</w:t>
-      </w:r>
+        <w:t>$</w:t>
+      </w:r>
+      <w:r>
+        <w:t>{DC}</w:t>
+      </w:r>
+      <w:r>
+        <w:rPr>
+          <w:color w:val="000000"/>
+        </w:rPr>
+        <w:t>/kW</w:t>
+      </w:r>
+      <w:r>
+        <w:t>×</w:t>
+      </w:r>
+      <w:r>
+        <w:rPr>
+          <w:color w:val="000000"/>
+        </w:rPr>
+        <w:t xml:space="preserve"> </w:t>
+      </w:r>
+      <w:r>
+        <w:t>${DS}</w:t>
+      </w:r>
+      <w:r>
+        <w:t xml:space="preserve"> </w:t>
+      </w:r>
+      <w:r>
+        <w:rPr>
+          <w:color w:val="000000"/>
+        </w:rPr>
+        <w:t>kW/</w:t>
+      </w:r>
+      <w:proofErr w:type="spellStart"/>
+      <w:r>
+        <w:rPr>
+          <w:color w:val="000000"/>
+        </w:rPr>
+        <w:t>yr</w:t>
+      </w:r>
+      <w:proofErr w:type="spellEnd"/>
     </w:p>
     <w:p>
       <w:pPr>
@@ -2025,7 +2965,20 @@
         <w:rPr>
           <w:color w:val="000000"/>
         </w:rPr>
-        <w:t>The total cost savings per year, TCS, is as follows:</w:t>
+        <w:tab/>
+        <w:t xml:space="preserve">= </w:t>
+      </w:r>
+      <w:r>
+        <w:t>$</w:t>
+      </w:r>
+      <w:r>
+        <w:t>{DCS}</w:t>
+      </w:r>
+      <w:r>
+        <w:rPr>
+          <w:color w:val="000000"/>
+        </w:rPr>
+        <w:t>/yr.</w:t>
       </w:r>
     </w:p>
     <w:p>
@@ -2041,27 +2994,26 @@
         <w:jc w:val="both"/>
         <w:rPr>
           <w:color w:val="000000"/>
-          <w:vertAlign w:val="subscript"/>
-        </w:rPr>
-      </w:pPr>
-      <w:r>
-        <w:rPr>
-          <w:color w:val="000000"/>
-        </w:rPr>
-        <w:tab/>
-      </w:r>
-      <w:r>
-        <w:rPr>
-          <w:color w:val="000000"/>
-        </w:rPr>
-        <w:t xml:space="preserve">TCS </w:t>
-      </w:r>
-      <w:r>
-        <w:rPr>
-          <w:color w:val="000000"/>
-        </w:rPr>
-        <w:tab/>
-        <w:t>= ECS + DCS</w:t>
+        </w:rPr>
+      </w:pPr>
+      <w:r>
+        <w:rPr>
+          <w:color w:val="000000"/>
+        </w:rPr>
+        <w:tab/>
+        <w:t xml:space="preserve">The total cost savings per year, </w:t>
+      </w:r>
+      <w:r>
+        <w:rPr>
+          <w:color w:val="000000"/>
+        </w:rPr>
+        <w:t>A</w:t>
+      </w:r>
+      <w:r>
+        <w:rPr>
+          <w:color w:val="000000"/>
+        </w:rPr>
+        <w:t>CS, is as follows:</w:t>
       </w:r>
     </w:p>
     <w:p>
@@ -2077,6 +3029,48 @@
         <w:jc w:val="both"/>
         <w:rPr>
           <w:color w:val="000000"/>
+          <w:vertAlign w:val="subscript"/>
+        </w:rPr>
+      </w:pPr>
+      <w:r>
+        <w:rPr>
+          <w:color w:val="000000"/>
+        </w:rPr>
+        <w:tab/>
+      </w:r>
+      <w:r>
+        <w:rPr>
+          <w:color w:val="000000"/>
+        </w:rPr>
+        <w:t>A</w:t>
+      </w:r>
+      <w:r>
+        <w:rPr>
+          <w:color w:val="000000"/>
+        </w:rPr>
+        <w:t xml:space="preserve">CS </w:t>
+      </w:r>
+      <w:r>
+        <w:rPr>
+          <w:color w:val="000000"/>
+        </w:rPr>
+        <w:tab/>
+        <w:t>= ECS + DCS</w:t>
+      </w:r>
+    </w:p>
+    <w:p>
+      <w:pPr>
+        <w:pBdr>
+          <w:top w:val="nil"/>
+          <w:left w:val="nil"/>
+          <w:bottom w:val="nil"/>
+          <w:right w:val="nil"/>
+          <w:between w:val="nil"/>
+        </w:pBdr>
+        <w:spacing w:line="360" w:lineRule="auto"/>
+        <w:jc w:val="both"/>
+        <w:rPr>
+          <w:color w:val="000000"/>
         </w:rPr>
       </w:pPr>
       <w:r>
@@ -2098,7 +3092,10 @@
         <w:t xml:space="preserve">= </w:t>
       </w:r>
       <w:r>
-        <w:t>$2,200</w:t>
+        <w:t>$</w:t>
+      </w:r>
+      <w:r>
+        <w:t>{ACS}</w:t>
       </w:r>
       <w:r>
         <w:rPr>
@@ -2151,10 +3148,14 @@
         <w:rPr>
           <w:color w:val="000000"/>
         </w:rPr>
+        <w:lastRenderedPageBreak/>
         <w:t xml:space="preserve">The older units should be replaced with a high efficiency HVAC unit. There are several brands, prices, and models available; however, an average installed cost of </w:t>
       </w:r>
       <w:r>
-        <w:t>$1,500</w:t>
+        <w:t>$</w:t>
+      </w:r>
+      <w:r>
+        <w:t>{UC}</w:t>
       </w:r>
       <w:r>
         <w:rPr>
@@ -2163,7 +3164,13 @@
         <w:t xml:space="preserve">/ton is assumed. Therefore, the total cost for the current HVAC units will be about </w:t>
       </w:r>
       <w:r>
-        <w:t>$9,000.</w:t>
+        <w:t>$</w:t>
+      </w:r>
+      <w:r>
+        <w:t>{IC}</w:t>
+      </w:r>
+      <w:r>
+        <w:t>.</w:t>
       </w:r>
     </w:p>
     <w:p>
@@ -2183,8 +3190,8 @@
           <w:color w:val="000000"/>
         </w:rPr>
       </w:pPr>
-      <w:bookmarkStart w:id="1" w:name="_heading=h.1fob9te" w:colFirst="0" w:colLast="0"/>
-      <w:bookmarkEnd w:id="1"/>
+      <w:bookmarkStart w:id="2" w:name="_heading=h.1fob9te" w:colFirst="0" w:colLast="0"/>
+      <w:bookmarkEnd w:id="2"/>
       <w:r>
         <w:rPr>
           <w:b/>
@@ -2197,7 +3204,7 @@
           <w:b/>
           <w:u w:val="single"/>
         </w:rPr>
-        <w:t>10,533</w:t>
+        <w:t>${ES}</w:t>
       </w:r>
       <w:r>
         <w:rPr>
@@ -2219,7 +3226,7 @@
           <w:b/>
           <w:u w:val="single"/>
         </w:rPr>
-        <w:t>32</w:t>
+        <w:t>${DS}</w:t>
       </w:r>
       <w:r>
         <w:rPr>
@@ -2234,42 +3241,72 @@
           <w:b/>
           <w:color w:val="000000"/>
         </w:rPr>
-        <w:t xml:space="preserve">. The total annual cost savings is </w:t>
+        <w:t xml:space="preserve">. The total annual cost savings </w:t>
+      </w:r>
+      <w:proofErr w:type="gramStart"/>
+      <w:r>
+        <w:rPr>
+          <w:b/>
+          <w:color w:val="000000"/>
+        </w:rPr>
+        <w:t>is</w:t>
+      </w:r>
+      <w:proofErr w:type="gramEnd"/>
+      <w:r>
+        <w:rPr>
+          <w:b/>
+          <w:color w:val="000000"/>
+        </w:rPr>
+        <w:t xml:space="preserve"> </w:t>
       </w:r>
       <w:r>
         <w:rPr>
           <w:b/>
           <w:u w:val="single"/>
         </w:rPr>
-        <w:t>$2,200</w:t>
-      </w:r>
-      <w:r>
-        <w:rPr>
-          <w:b/>
-          <w:color w:val="000000"/>
-        </w:rPr>
-        <w:t xml:space="preserve"> and, with an implementation cost of </w:t>
+        <w:t>$</w:t>
       </w:r>
       <w:r>
         <w:rPr>
           <w:b/>
           <w:u w:val="single"/>
         </w:rPr>
-        <w:t>$9,000</w:t>
+        <w:t>{ACS}</w:t>
       </w:r>
       <w:r>
         <w:rPr>
           <w:b/>
           <w:color w:val="000000"/>
         </w:rPr>
-        <w:t xml:space="preserve">, the payback period is about </w:t>
+        <w:t xml:space="preserve"> and, with an implementation cost of </w:t>
       </w:r>
       <w:r>
         <w:rPr>
           <w:b/>
           <w:u w:val="single"/>
         </w:rPr>
-        <w:t>4.1 years</w:t>
+        <w:t>$</w:t>
+      </w:r>
+      <w:r>
+        <w:rPr>
+          <w:b/>
+          <w:u w:val="single"/>
+        </w:rPr>
+        <w:t>{IC}</w:t>
+      </w:r>
+      <w:r>
+        <w:rPr>
+          <w:b/>
+          <w:color w:val="000000"/>
+        </w:rPr>
+        <w:t xml:space="preserve">, the payback period is about </w:t>
+      </w:r>
+      <w:r>
+        <w:rPr>
+          <w:b/>
+          <w:u w:val="single"/>
+        </w:rPr>
+        <w:t>${PB}</w:t>
       </w:r>
       <w:r>
         <w:rPr>
@@ -2300,7 +3337,6 @@
           <w:b/>
           <w:color w:val="000000"/>
         </w:rPr>
-        <w:lastRenderedPageBreak/>
         <w:t>Implementation Cost References:</w:t>
       </w:r>
     </w:p>
@@ -2576,6 +3612,14 @@
     <w:abstractNumId w:val="0"/>
   </w:num>
 </w:numbering>
+</file>
+
+<file path=word/people.xml><?xml version="1.0" encoding="utf-8"?>
+<w15:people xmlns:wpc="http://schemas.microsoft.com/office/word/2010/wordprocessingCanvas" xmlns:cx="http://schemas.microsoft.com/office/drawing/2014/chartex" xmlns:cx1="http://schemas.microsoft.com/office/drawing/2015/9/8/chartex" xmlns:cx2="http://schemas.microsoft.com/office/drawing/2015/10/21/chartex" xmlns:cx3="http://schemas.microsoft.com/office/drawing/2016/5/9/chartex" xmlns:cx4="http://schemas.microsoft.com/office/drawing/2016/5/10/chartex" xmlns:cx5="http://schemas.microsoft.com/office/drawing/2016/5/11/chartex" xmlns:cx6="http://schemas.microsoft.com/office/drawing/2016/5/12/chartex" xmlns:cx7="http://schemas.microsoft.com/office/drawing/2016/5/13/chartex" xmlns:cx8="http://schemas.microsoft.com/office/drawing/2016/5/14/chartex" xmlns:mc="http://schemas.openxmlformats.org/markup-compatibility/2006" xmlns:aink="http://schemas.microsoft.com/office/drawing/2016/ink" xmlns:am3d="http://schemas.microsoft.com/office/drawing/2017/model3d" xmlns:o="urn:schemas-microsoft-com:office:office" xmlns:oel="http://schemas.microsoft.com/office/2019/extlst" xmlns:r="http://schemas.openxmlformats.org/officeDocument/2006/relationships" xmlns:m="http://schemas.openxmlformats.org/officeDocument/2006/math" xmlns:v="urn:schemas-microsoft-com:vml" xmlns:wp14="http://schemas.microsoft.com/office/word/2010/wordprocessingDrawing" xmlns:wp="http://schemas.openxmlformats.org/drawingml/2006/wordprocessingDrawing" xmlns:w10="urn:schemas-microsoft-com:office:word" xmlns:w="http://schemas.openxmlformats.org/wordprocessingml/2006/main" xmlns:w14="http://schemas.microsoft.com/office/word/2010/wordml" xmlns:w15="http://schemas.microsoft.com/office/word/2012/wordml" xmlns:w16cex="http://schemas.microsoft.com/office/word/2018/wordml/cex" xmlns:w16cid="http://schemas.microsoft.com/office/word/2016/wordml/cid" xmlns:w16="http://schemas.microsoft.com/office/word/2018/wordml" xmlns:w16sdtdh="http://schemas.microsoft.com/office/word/2020/wordml/sdtdatahash" xmlns:w16se="http://schemas.microsoft.com/office/word/2015/wordml/symex" xmlns:wpg="http://schemas.microsoft.com/office/word/2010/wordprocessingGroup" xmlns:wpi="http://schemas.microsoft.com/office/word/2010/wordprocessingInk" xmlns:wne="http://schemas.microsoft.com/office/word/2006/wordml" xmlns:wps="http://schemas.microsoft.com/office/word/2010/wordprocessingShape" mc:Ignorable="w14 w15 w16se w16cid w16 w16cex w16sdtdh wp14">
+  <w15:person w15:author="Alex Rios">
+    <w15:presenceInfo w15:providerId="Windows Live" w15:userId="2f3315927d3711d0"/>
+  </w15:person>
+</w15:people>
 </file>
 
 <file path=word/styles.xml><?xml version="1.0" encoding="utf-8"?>
@@ -3557,6 +4601,16 @@
       <w:contextualSpacing/>
     </w:pPr>
   </w:style>
+  <w:style w:type="paragraph" w:styleId="Revision">
+    <w:name w:val="Revision"/>
+    <w:hidden/>
+    <w:uiPriority w:val="99"/>
+    <w:semiHidden/>
+    <w:rsid w:val="009576D2"/>
+    <w:rPr>
+      <w:rFonts w:eastAsia="SimSun"/>
+    </w:rPr>
+  </w:style>
 </w:styles>
 </file>
 
@@ -3856,28 +4910,28 @@
 </file>
 
 <file path=customXml/item1.xml><?xml version="1.0" encoding="utf-8"?>
+<b:Sources xmlns:b="http://schemas.openxmlformats.org/officeDocument/2006/bibliography" xmlns="http://schemas.openxmlformats.org/officeDocument/2006/bibliography" SelectedStyle="/APASixthEditionOfficeOnline.xsl" StyleName="APA" Version="6"/>
+</file>
+
+<file path=customXml/item2.xml><?xml version="1.0" encoding="utf-8"?>
 <go:gDocsCustomXmlDataStorage xmlns:go="http://customooxmlschemas.google.com/" xmlns:r="http://schemas.openxmlformats.org/officeDocument/2006/relationships" uri="GoogleDocsCustomDataVersion2">
   <go:docsCustomData xmlns:go="http://customooxmlschemas.google.com/" roundtripDataSignature="AMtx7mh75twKgGLcCGM1ANd6pT3AB0rVvQ==">CgMxLjAyCWguMzBqMHpsbDIJaC4xZm9iOXRlOAByITFTOVVzYmI4RGcweGlvZXUzcXdzajA2NzVzRGdBZXFoWg==</go:docsCustomData>
 </go:gDocsCustomXmlDataStorage>
 </file>
 
-<file path=customXml/item2.xml><?xml version="1.0" encoding="utf-8"?>
-<b:Sources xmlns:b="http://schemas.openxmlformats.org/officeDocument/2006/bibliography" xmlns="http://schemas.openxmlformats.org/officeDocument/2006/bibliography" SelectedStyle="/APASixthEditionOfficeOnline.xsl" StyleName="APA" Version="6"/>
+<file path=customXml/itemProps1.xml><?xml version="1.0" encoding="utf-8"?>
+<ds:datastoreItem xmlns:ds="http://schemas.openxmlformats.org/officeDocument/2006/customXml" ds:itemID="{C0A56E61-E9EF-5E4A-84E0-00E37E634A1B}">
+  <ds:schemaRefs>
+    <ds:schemaRef ds:uri="http://schemas.openxmlformats.org/officeDocument/2006/bibliography"/>
+  </ds:schemaRefs>
+</ds:datastoreItem>
 </file>
 
-<file path=customXml/itemProps1.xml><?xml version="1.0" encoding="utf-8"?>
+<file path=customXml/itemProps2.xml><?xml version="1.0" encoding="utf-8"?>
 <ds:datastoreItem xmlns:ds="http://schemas.openxmlformats.org/officeDocument/2006/customXml" ds:itemID="{11111111-1234-1234-1234-123412341234}">
   <ds:schemaRefs>
     <ds:schemaRef ds:uri="http://customooxmlschemas.google.com/"/>
     <ds:schemaRef ds:uri="http://schemas.openxmlformats.org/officeDocument/2006/relationships"/>
   </ds:schemaRefs>
 </ds:datastoreItem>
-</file>
-
-<file path=customXml/itemProps2.xml><?xml version="1.0" encoding="utf-8"?>
-<ds:datastoreItem xmlns:ds="http://schemas.openxmlformats.org/officeDocument/2006/customXml" ds:itemID="{C0A56E61-E9EF-5E4A-84E0-00E37E634A1B}">
-  <ds:schemaRefs>
-    <ds:schemaRef ds:uri="http://schemas.openxmlformats.org/officeDocument/2006/bibliography"/>
-  </ds:schemaRefs>
-</ds:datastoreItem>
 </file>
</xml_diff>

<commit_message>
optional rebate for replace HVAC
</commit_message>
<xml_diff>
--- a/HVAC/Replace Old HVAC Units/template.docx
+++ b/HVAC/Replace Old HVAC Units/template.docx
@@ -212,7 +212,21 @@
                 <w:sz w:val="24"/>
                 <w:szCs w:val="24"/>
               </w:rPr>
-              <w:t>${IC}</w:t>
+              <w:t>${</w:t>
+            </w:r>
+            <w:r>
+              <w:rPr>
+                <w:sz w:val="24"/>
+                <w:szCs w:val="24"/>
+              </w:rPr>
+              <w:t>M</w:t>
+            </w:r>
+            <w:r>
+              <w:rPr>
+                <w:sz w:val="24"/>
+                <w:szCs w:val="24"/>
+              </w:rPr>
+              <w:t>IC}</w:t>
             </w:r>
           </w:p>
         </w:tc>
@@ -260,7 +274,21 @@
                 <w:sz w:val="24"/>
                 <w:szCs w:val="24"/>
               </w:rPr>
-              <w:t>${PB}</w:t>
+              <w:t>${</w:t>
+            </w:r>
+            <w:r>
+              <w:rPr>
+                <w:sz w:val="24"/>
+                <w:szCs w:val="24"/>
+              </w:rPr>
+              <w:t>M</w:t>
+            </w:r>
+            <w:r>
+              <w:rPr>
+                <w:sz w:val="24"/>
+                <w:szCs w:val="24"/>
+              </w:rPr>
+              <w:t>PB}</w:t>
             </w:r>
           </w:p>
         </w:tc>
@@ -508,7 +536,11 @@
         <w:footnoteReference w:id="1"/>
       </w:r>
       <w:r>
-        <w:t xml:space="preserve"> is used to calculate the approximate current Energy Efficiency Ratio (EER</w:t>
+        <w:t xml:space="preserve"> is used to calculate the approximate current Energy Efficiency Ratio (</w:t>
+      </w:r>
+      <w:proofErr w:type="spellStart"/>
+      <w:r>
+        <w:t>EER</w:t>
       </w:r>
       <w:r>
         <w:rPr>
@@ -516,6 +548,7 @@
         </w:rPr>
         <w:t>c</w:t>
       </w:r>
+      <w:proofErr w:type="spellEnd"/>
       <w:r>
         <w:t>) of the system.</w:t>
       </w:r>
@@ -530,6 +563,9 @@
       </w:pPr>
       <w:r>
         <w:tab/>
+      </w:r>
+      <w:proofErr w:type="spellStart"/>
+      <w:r>
         <w:t>EER</w:t>
       </w:r>
       <w:r>
@@ -538,9 +574,14 @@
         </w:rPr>
         <w:t>c</w:t>
       </w:r>
-      <w:r>
-        <w:tab/>
-        <w:t>= (Base EER</w:t>
+      <w:proofErr w:type="spellEnd"/>
+      <w:r>
+        <w:tab/>
+        <w:t xml:space="preserve">= (Base </w:t>
+      </w:r>
+      <w:proofErr w:type="spellStart"/>
+      <w:r>
+        <w:t>EER</w:t>
       </w:r>
       <w:r>
         <w:rPr>
@@ -548,6 +589,7 @@
         </w:rPr>
         <w:t>b</w:t>
       </w:r>
+      <w:proofErr w:type="spellEnd"/>
       <w:r>
         <w:t>) × (1 – M)</w:t>
       </w:r>
@@ -580,6 +622,9 @@
       </w:pPr>
       <w:r>
         <w:tab/>
+      </w:r>
+      <w:proofErr w:type="spellStart"/>
+      <w:r>
         <w:t>EER</w:t>
       </w:r>
       <w:r>
@@ -588,6 +633,7 @@
         </w:rPr>
         <w:t>b</w:t>
       </w:r>
+      <w:proofErr w:type="spellEnd"/>
       <w:r>
         <w:tab/>
         <w:t>= EER when the HVAC system is new, see table below</w:t>
@@ -602,7 +648,15 @@
         <w:tab/>
       </w:r>
       <w:r>
-        <w:t>&lt;mfalse&gt;</w:t>
+        <w:t>&lt;</w:t>
+      </w:r>
+      <w:proofErr w:type="spellStart"/>
+      <w:r>
+        <w:t>mfalse</w:t>
+      </w:r>
+      <w:proofErr w:type="spellEnd"/>
+      <w:r>
+        <w:t>&gt;</w:t>
       </w:r>
       <w:r>
         <w:tab/>
@@ -648,13 +702,32 @@
         <w:rPr>
           <w:u w:val="single"/>
         </w:rPr>
-        <w:t>(Seldom or Never Maintained, M = 0.03)&lt;/mfalse&gt;</w:t>
+        <w:t>(Seldom or Never Maintained, M = 0.03)&lt;/</w:t>
+      </w:r>
+      <w:proofErr w:type="spellStart"/>
+      <w:r>
+        <w:rPr>
+          <w:u w:val="single"/>
+        </w:rPr>
+        <w:t>mfalse</w:t>
+      </w:r>
+      <w:proofErr w:type="spellEnd"/>
+      <w:r>
+        <w:rPr>
+          <w:u w:val="single"/>
+        </w:rPr>
+        <w:t>&gt;</w:t>
       </w:r>
       <w:r>
         <w:t>&lt;</w:t>
       </w:r>
-      <w:r>
-        <w:t>mtrue&gt;</w:t>
+      <w:proofErr w:type="spellStart"/>
+      <w:r>
+        <w:t>mtrue</w:t>
+      </w:r>
+      <w:proofErr w:type="spellEnd"/>
+      <w:r>
+        <w:t>&gt;</w:t>
       </w:r>
       <w:r>
         <w:tab/>
@@ -716,7 +789,21 @@
         <w:rPr>
           <w:u w:val="single"/>
         </w:rPr>
-        <w:t>&lt;/mtrue&gt;</w:t>
+        <w:t>&lt;/</w:t>
+      </w:r>
+      <w:proofErr w:type="spellStart"/>
+      <w:r>
+        <w:rPr>
+          <w:u w:val="single"/>
+        </w:rPr>
+        <w:t>mtrue</w:t>
+      </w:r>
+      <w:proofErr w:type="spellEnd"/>
+      <w:r>
+        <w:rPr>
+          <w:u w:val="single"/>
+        </w:rPr>
+        <w:t>&gt;</w:t>
       </w:r>
     </w:p>
     <w:p>
@@ -730,7 +817,13 @@
       </w:r>
       <w:r>
         <w:tab/>
-        <w:t>= Age of HVAC system under consideration (in years); see Tables below.</w:t>
+        <w:t>= Age of HVAC system under consideration (in years)</w:t>
+      </w:r>
+      <w:r>
+        <w:t>:</w:t>
+      </w:r>
+      <w:r>
+        <w:t xml:space="preserve"> see Tables below.</w:t>
       </w:r>
     </w:p>
     <w:tbl>
@@ -826,7 +919,21 @@
               <w:rPr>
                 <w:color w:val="000000"/>
               </w:rPr>
-              <w:t>HVAC Size (Btu/hr)</w:t>
+              <w:t>HVAC Size (Btu/</w:t>
+            </w:r>
+            <w:proofErr w:type="spellStart"/>
+            <w:r>
+              <w:rPr>
+                <w:color w:val="000000"/>
+              </w:rPr>
+              <w:t>hr</w:t>
+            </w:r>
+            <w:proofErr w:type="spellEnd"/>
+            <w:r>
+              <w:rPr>
+                <w:color w:val="000000"/>
+              </w:rPr>
+              <w:t>)</w:t>
             </w:r>
           </w:p>
         </w:tc>
@@ -1989,8 +2096,13 @@
       </w:r>
       <w:r>
         <w:tab/>
-        <w:t>= 12,000 Btu/hr</w:t>
-      </w:r>
+        <w:t>= 12,000 Btu/</w:t>
+      </w:r>
+      <w:proofErr w:type="spellStart"/>
+      <w:r>
+        <w:t>hr</w:t>
+      </w:r>
+      <w:proofErr w:type="spellEnd"/>
     </w:p>
     <w:p>
       <w:pPr>
@@ -2094,7 +2206,13 @@
       </w:r>
       <w:r>
         <w:tab/>
-        <w:t>= Cooling capacity; see existing HVAC equipment table</w:t>
+        <w:t>= Cooling capacity</w:t>
+      </w:r>
+      <w:r>
+        <w:t>:</w:t>
+      </w:r>
+      <w:r>
+        <w:t xml:space="preserve"> see existing HVAC equipment table</w:t>
       </w:r>
     </w:p>
     <w:p>
@@ -2115,7 +2233,13 @@
       </w:r>
       <w:r>
         <w:tab/>
-        <w:t>= Conversion factor; 0.001 kW/W</w:t>
+        <w:t>= Conversion factor</w:t>
+      </w:r>
+      <w:r>
+        <w:t>:</w:t>
+      </w:r>
+      <w:r>
+        <w:t xml:space="preserve"> 0.001 kW/W</w:t>
       </w:r>
     </w:p>
     <w:p>
@@ -2129,7 +2253,13 @@
       </w:r>
       <w:r>
         <w:tab/>
-        <w:t xml:space="preserve">= Load factor; </w:t>
+        <w:t>= Load factor</w:t>
+      </w:r>
+      <w:r>
+        <w:t>:</w:t>
+      </w:r>
+      <w:r>
+        <w:t xml:space="preserve"> </w:t>
       </w:r>
       <w:r>
         <w:t>${LF}</w:t>
@@ -2169,7 +2299,13 @@
         <w:t>tu</w:t>
       </w:r>
       <w:r>
-        <w:t xml:space="preserve">/h/W); </w:t>
+        <w:t>/h/W)</w:t>
+      </w:r>
+      <w:r>
+        <w:t>:</w:t>
+      </w:r>
+      <w:r>
+        <w:t xml:space="preserve"> </w:t>
       </w:r>
       <w:r>
         <w:t>see existing HVAC equipment table</w:t>
@@ -2203,7 +2339,13 @@
         <w:t>tu</w:t>
       </w:r>
       <w:r>
-        <w:t>/h/W); see existing HVAC equipment table</w:t>
+        <w:t>/h/W)</w:t>
+      </w:r>
+      <w:r>
+        <w:t>:</w:t>
+      </w:r>
+      <w:r>
+        <w:t xml:space="preserve"> see existing HVAC equipment table</w:t>
       </w:r>
     </w:p>
     <w:p>
@@ -2236,7 +2378,14 @@
         <w:rPr>
           <w:color w:val="000000"/>
         </w:rPr>
-        <w:t xml:space="preserve"> hr</w:t>
+        <w:t xml:space="preserve"> </w:t>
+      </w:r>
+      <w:proofErr w:type="spellStart"/>
+      <w:r>
+        <w:rPr>
+          <w:color w:val="000000"/>
+        </w:rPr>
+        <w:t>hr</w:t>
       </w:r>
       <w:r>
         <w:rPr>
@@ -2244,12 +2393,21 @@
         </w:rPr>
         <w:t>s</w:t>
       </w:r>
-      <w:r>
-        <w:rPr>
-          <w:color w:val="000000"/>
-        </w:rPr>
-        <w:t>/yr</w:t>
-      </w:r>
+      <w:proofErr w:type="spellEnd"/>
+      <w:r>
+        <w:rPr>
+          <w:color w:val="000000"/>
+        </w:rPr>
+        <w:t>/</w:t>
+      </w:r>
+      <w:proofErr w:type="spellStart"/>
+      <w:r>
+        <w:rPr>
+          <w:color w:val="000000"/>
+        </w:rPr>
+        <w:t>yr</w:t>
+      </w:r>
+      <w:proofErr w:type="spellEnd"/>
       <w:r>
         <w:rPr>
           <w:color w:val="000000"/>
@@ -2282,7 +2440,13 @@
       </w:r>
       <w:r>
         <w:tab/>
-        <w:t xml:space="preserve">= Coincidence factor – probability that the equipment contributes to the peak demand, </w:t>
+        <w:t>= Coincidence factor</w:t>
+      </w:r>
+      <w:r>
+        <w:t xml:space="preserve">: </w:t>
+      </w:r>
+      <w:r>
+        <w:t xml:space="preserve">probability that the equipment contributes to the peak demand, </w:t>
       </w:r>
       <w:r>
         <w:t>${CF}</w:t>
@@ -2313,7 +2477,13 @@
         <w:tab/>
       </w:r>
       <w:r>
-        <w:t xml:space="preserve">= Conversion factor; </w:t>
+        <w:t>= Conversion factor</w:t>
+      </w:r>
+      <w:r>
+        <w:t>:</w:t>
+      </w:r>
+      <w:r>
+        <w:t xml:space="preserve"> </w:t>
       </w:r>
       <w:r>
         <w:t>${CS}</w:t>
@@ -2367,14 +2537,24 @@
         <w:t>${OH}</w:t>
       </w:r>
       <w:r>
-        <w:t xml:space="preserve"> hr</w:t>
+        <w:t xml:space="preserve"> </w:t>
+      </w:r>
+      <w:proofErr w:type="spellStart"/>
+      <w:r>
+        <w:t>hr</w:t>
       </w:r>
       <w:r>
         <w:t>s</w:t>
       </w:r>
-      <w:r>
-        <w:t>/yr</w:t>
-      </w:r>
+      <w:proofErr w:type="spellEnd"/>
+      <w:r>
+        <w:t>/</w:t>
+      </w:r>
+      <w:proofErr w:type="spellStart"/>
+      <w:r>
+        <w:t>yr</w:t>
+      </w:r>
+      <w:proofErr w:type="spellEnd"/>
     </w:p>
     <w:p>
       <w:pPr>
@@ -2392,8 +2572,13 @@
         <w:t>${ES}</w:t>
       </w:r>
       <w:r>
-        <w:t xml:space="preserve"> kWh/yr</w:t>
-      </w:r>
+        <w:t xml:space="preserve"> kWh/</w:t>
+      </w:r>
+      <w:proofErr w:type="spellStart"/>
+      <w:r>
+        <w:t>yr</w:t>
+      </w:r>
+      <w:proofErr w:type="spellEnd"/>
     </w:p>
     <w:p>
       <w:pPr>
@@ -2461,20 +2646,35 @@
         <w:t>%</w:t>
       </w:r>
       <w:r>
-        <w:t>/mo</w:t>
-      </w:r>
+        <w:t>/</w:t>
+      </w:r>
+      <w:proofErr w:type="spellStart"/>
+      <w:r>
+        <w:t>mo</w:t>
+      </w:r>
+      <w:proofErr w:type="spellEnd"/>
       <w:r>
         <w:t xml:space="preserve"> × </w:t>
       </w:r>
       <w:r>
-        <w:t>${CS} mo</w:t>
+        <w:t xml:space="preserve">${CS} </w:t>
+      </w:r>
+      <w:proofErr w:type="spellStart"/>
+      <w:r>
+        <w:t>mo</w:t>
       </w:r>
       <w:r>
         <w:t>s</w:t>
       </w:r>
-      <w:r>
-        <w:t>/yr</w:t>
-      </w:r>
+      <w:proofErr w:type="spellEnd"/>
+      <w:r>
+        <w:t>/</w:t>
+      </w:r>
+      <w:proofErr w:type="spellStart"/>
+      <w:r>
+        <w:t>yr</w:t>
+      </w:r>
+      <w:proofErr w:type="spellEnd"/>
     </w:p>
     <w:p>
       <w:pPr>
@@ -2494,8 +2694,13 @@
         <w:t>${DS}</w:t>
       </w:r>
       <w:r>
-        <w:t xml:space="preserve"> kW/yr</w:t>
-      </w:r>
+        <w:t xml:space="preserve"> kW/</w:t>
+      </w:r>
+      <w:proofErr w:type="spellStart"/>
+      <w:r>
+        <w:t>yr</w:t>
+      </w:r>
+      <w:proofErr w:type="spellEnd"/>
     </w:p>
     <w:p>
       <w:pPr>
@@ -2738,8 +2943,16 @@
         <w:rPr>
           <w:color w:val="000000"/>
         </w:rPr>
-        <w:t>kWh/yr</w:t>
-      </w:r>
+        <w:t>kWh/</w:t>
+      </w:r>
+      <w:proofErr w:type="spellStart"/>
+      <w:r>
+        <w:rPr>
+          <w:color w:val="000000"/>
+        </w:rPr>
+        <w:t>yr</w:t>
+      </w:r>
+      <w:proofErr w:type="spellEnd"/>
       <w:r>
         <w:rPr>
           <w:color w:val="000000"/>
@@ -2791,8 +3004,16 @@
         <w:rPr>
           <w:color w:val="000000"/>
         </w:rPr>
-        <w:t>/yr</w:t>
-      </w:r>
+        <w:t>/</w:t>
+      </w:r>
+      <w:proofErr w:type="spellStart"/>
+      <w:r>
+        <w:rPr>
+          <w:color w:val="000000"/>
+        </w:rPr>
+        <w:t>yr</w:t>
+      </w:r>
+      <w:proofErr w:type="spellEnd"/>
     </w:p>
     <w:p>
       <w:pPr>
@@ -2854,8 +3075,16 @@
         <w:rPr>
           <w:color w:val="000000"/>
         </w:rPr>
-        <w:t>kW/yr</w:t>
-      </w:r>
+        <w:t>kW/</w:t>
+      </w:r>
+      <w:proofErr w:type="spellStart"/>
+      <w:r>
+        <w:rPr>
+          <w:color w:val="000000"/>
+        </w:rPr>
+        <w:t>yr</w:t>
+      </w:r>
+      <w:proofErr w:type="spellEnd"/>
     </w:p>
     <w:p>
       <w:pPr>
@@ -3047,6 +3276,74 @@
     </w:p>
     <w:p>
       <w:pPr>
+        <w:spacing w:line="360" w:lineRule="auto"/>
+        <w:jc w:val="both"/>
+        <w:rPr>
+          <w:rFonts w:eastAsia="Times New Roman"/>
+          <w:color w:val="000000"/>
+        </w:rPr>
+      </w:pPr>
+      <w:r>
+        <w:rPr>
+          <w:color w:val="000000"/>
+        </w:rPr>
+        <w:lastRenderedPageBreak/>
+        <w:t xml:space="preserve">The older units should be replaced with a high efficiency HVAC unit. There are several brands, prices, and models available; however, an average installed cost of </w:t>
+      </w:r>
+      <w:r>
+        <w:t>$</w:t>
+      </w:r>
+      <w:r>
+        <w:t>{UC}</w:t>
+      </w:r>
+      <w:r>
+        <w:rPr>
+          <w:color w:val="000000"/>
+        </w:rPr>
+        <w:t xml:space="preserve">/ton is assumed. Therefore, the total cost for the current HVAC units will be about </w:t>
+      </w:r>
+      <w:r>
+        <w:t>$</w:t>
+      </w:r>
+      <w:r>
+        <w:t>{IC}</w:t>
+      </w:r>
+      <w:r>
+        <w:t>.</w:t>
+      </w:r>
+      <w:r>
+        <w:rPr>
+          <w:rFonts w:eastAsia="Times New Roman"/>
+          <w:color w:val="000000"/>
+        </w:rPr>
+        <w:t>&lt;REBATE&gt;</w:t>
+      </w:r>
+    </w:p>
+    <w:p>
+      <w:pPr>
+        <w:spacing w:line="360" w:lineRule="auto"/>
+        <w:jc w:val="both"/>
+        <w:rPr>
+          <w:bCs/>
+        </w:rPr>
+      </w:pPr>
+      <w:r>
+        <w:rPr>
+          <w:rFonts w:eastAsia="Times New Roman"/>
+          <w:color w:val="000000"/>
+        </w:rPr>
+        <w:tab/>
+      </w:r>
+      <w:r>
+        <w:rPr>
+          <w:rFonts w:eastAsia="Times New Roman"/>
+          <w:color w:val="000000"/>
+        </w:rPr>
+        <w:t>However, there could be energy efficiency rebates available through your utility company, which could potentially reduce the overall capital cost and thereby the payback period. The savings from the rebate is calculated below.</w:t>
+      </w:r>
+    </w:p>
+    <w:p>
+      <w:pPr>
         <w:pBdr>
           <w:top w:val="nil"/>
           <w:left w:val="nil"/>
@@ -3055,30 +3352,405 @@
           <w:between w:val="nil"/>
         </w:pBdr>
         <w:spacing w:line="360" w:lineRule="auto"/>
-        <w:ind w:firstLine="720"/>
         <w:jc w:val="both"/>
         <w:rPr>
-          <w:color w:val="000000"/>
-        </w:rPr>
-      </w:pPr>
-      <w:r>
-        <w:rPr>
-          <w:color w:val="000000"/>
-        </w:rPr>
-        <w:lastRenderedPageBreak/>
-        <w:t xml:space="preserve">The older units should be replaced with a high efficiency HVAC unit. There are several brands, prices, and models available; however, an average installed cost of </w:t>
+          <w:rFonts w:eastAsia="Times New Roman"/>
+          <w:color w:val="000000"/>
+        </w:rPr>
+      </w:pPr>
+      <w:r>
+        <w:rPr>
+          <w:rFonts w:eastAsia="Times New Roman"/>
+          <w:color w:val="000000"/>
+        </w:rPr>
+        <w:tab/>
+      </w:r>
+      <w:r>
+        <w:rPr>
+          <w:rFonts w:eastAsia="Times New Roman"/>
+          <w:color w:val="000000"/>
+        </w:rPr>
+        <w:t>RB</w:t>
+      </w:r>
+      <w:r>
+        <w:rPr>
+          <w:rFonts w:eastAsia="Times New Roman"/>
+          <w:color w:val="000000"/>
+        </w:rPr>
+        <w:tab/>
+      </w:r>
+      <w:r>
+        <w:rPr>
+          <w:rFonts w:eastAsia="Times New Roman"/>
+          <w:color w:val="000000"/>
+        </w:rPr>
+        <w:t xml:space="preserve">= </w:t>
+      </w:r>
+      <w:r>
+        <w:rPr>
+          <w:rFonts w:eastAsia="Times New Roman"/>
+          <w:color w:val="000000"/>
+        </w:rPr>
+        <w:t>${ERR}</w:t>
+      </w:r>
+      <w:r>
+        <w:rPr>
+          <w:rFonts w:eastAsia="Times New Roman"/>
+          <w:color w:val="000000"/>
+        </w:rPr>
+        <w:sym w:font="Symbol" w:char="F0D7"/>
+      </w:r>
+      <w:proofErr w:type="spellStart"/>
+      <w:r>
+        <w:rPr>
+          <w:rFonts w:eastAsia="Times New Roman"/>
+          <w:color w:val="000000"/>
+        </w:rPr>
+        <w:t>yr</w:t>
+      </w:r>
+      <w:proofErr w:type="spellEnd"/>
+      <w:r>
+        <w:rPr>
+          <w:rFonts w:eastAsia="Times New Roman"/>
+          <w:color w:val="000000"/>
+        </w:rPr>
+        <w:t>/kWh</w:t>
+      </w:r>
+      <w:r>
+        <w:rPr>
+          <w:rFonts w:eastAsia="Times New Roman"/>
+          <w:color w:val="000000"/>
+        </w:rPr>
+        <w:t xml:space="preserve"> </w:t>
+      </w:r>
+      <w:r>
+        <w:t>×</w:t>
+      </w:r>
+      <w:r>
+        <w:rPr>
+          <w:rFonts w:eastAsia="Times New Roman"/>
+          <w:color w:val="000000"/>
+        </w:rPr>
+        <w:t xml:space="preserve"> </w:t>
+      </w:r>
+      <w:r>
+        <w:rPr>
+          <w:rFonts w:eastAsia="Times New Roman"/>
+          <w:color w:val="000000"/>
+        </w:rPr>
+        <w:t>ES</w:t>
+      </w:r>
+    </w:p>
+    <w:p>
+      <w:pPr>
+        <w:pBdr>
+          <w:top w:val="nil"/>
+          <w:left w:val="nil"/>
+          <w:bottom w:val="nil"/>
+          <w:right w:val="nil"/>
+          <w:between w:val="nil"/>
+        </w:pBdr>
+        <w:spacing w:line="360" w:lineRule="auto"/>
+        <w:jc w:val="both"/>
+        <w:rPr>
+          <w:rFonts w:eastAsia="Times New Roman"/>
+          <w:color w:val="000000"/>
+        </w:rPr>
+      </w:pPr>
+      <w:r>
+        <w:rPr>
+          <w:rFonts w:eastAsia="Times New Roman"/>
+          <w:color w:val="000000"/>
+        </w:rPr>
+        <w:tab/>
+      </w:r>
+      <w:r>
+        <w:rPr>
+          <w:rFonts w:eastAsia="Times New Roman"/>
+          <w:color w:val="000000"/>
+        </w:rPr>
+        <w:tab/>
+      </w:r>
+      <w:r>
+        <w:rPr>
+          <w:rFonts w:eastAsia="Times New Roman"/>
+          <w:color w:val="000000"/>
+        </w:rPr>
+        <w:t xml:space="preserve">= </w:t>
+      </w:r>
+      <w:r>
+        <w:rPr>
+          <w:rFonts w:eastAsia="Times New Roman"/>
+          <w:color w:val="000000"/>
+        </w:rPr>
+        <w:t>${ERR}</w:t>
+      </w:r>
+      <w:r>
+        <w:rPr>
+          <w:rFonts w:eastAsia="Times New Roman"/>
+          <w:color w:val="000000"/>
+        </w:rPr>
+        <w:sym w:font="Symbol" w:char="F0D7"/>
+      </w:r>
+      <w:proofErr w:type="spellStart"/>
+      <w:r>
+        <w:rPr>
+          <w:rFonts w:eastAsia="Times New Roman"/>
+          <w:color w:val="000000"/>
+        </w:rPr>
+        <w:t>yr</w:t>
+      </w:r>
+      <w:proofErr w:type="spellEnd"/>
+      <w:r>
+        <w:rPr>
+          <w:rFonts w:eastAsia="Times New Roman"/>
+          <w:color w:val="000000"/>
+        </w:rPr>
+        <w:t>/kWh</w:t>
+      </w:r>
+      <w:r>
+        <w:rPr>
+          <w:rFonts w:eastAsia="Times New Roman"/>
+          <w:color w:val="000000"/>
+        </w:rPr>
+        <w:t xml:space="preserve"> </w:t>
+      </w:r>
+      <w:r>
+        <w:t>×</w:t>
+      </w:r>
+      <w:r>
+        <w:rPr>
+          <w:rFonts w:eastAsia="Times New Roman"/>
+          <w:color w:val="000000"/>
+        </w:rPr>
+        <w:t xml:space="preserve"> </w:t>
+      </w:r>
+      <w:r>
+        <w:rPr>
+          <w:rFonts w:eastAsia="Times New Roman"/>
+          <w:color w:val="000000"/>
+        </w:rPr>
+        <w:t>${ES}</w:t>
+      </w:r>
+      <w:r>
+        <w:t xml:space="preserve"> </w:t>
+      </w:r>
+      <w:r>
+        <w:rPr>
+          <w:rFonts w:eastAsia="Times New Roman"/>
+          <w:color w:val="000000"/>
+        </w:rPr>
+        <w:t>kWh/</w:t>
+      </w:r>
+      <w:proofErr w:type="spellStart"/>
+      <w:r>
+        <w:rPr>
+          <w:rFonts w:eastAsia="Times New Roman"/>
+          <w:color w:val="000000"/>
+        </w:rPr>
+        <w:t>yr</w:t>
+      </w:r>
+      <w:proofErr w:type="spellEnd"/>
+    </w:p>
+    <w:p>
+      <w:pPr>
+        <w:pBdr>
+          <w:top w:val="nil"/>
+          <w:left w:val="nil"/>
+          <w:bottom w:val="nil"/>
+          <w:right w:val="nil"/>
+          <w:between w:val="nil"/>
+        </w:pBdr>
+        <w:spacing w:line="360" w:lineRule="auto"/>
+        <w:jc w:val="both"/>
+        <w:rPr>
+          <w:rFonts w:eastAsia="Times New Roman"/>
+          <w:color w:val="000000"/>
+        </w:rPr>
+      </w:pPr>
+      <w:r>
+        <w:rPr>
+          <w:rFonts w:eastAsia="Times New Roman"/>
+          <w:color w:val="000000"/>
+        </w:rPr>
+        <w:tab/>
+      </w:r>
+      <w:r>
+        <w:rPr>
+          <w:rFonts w:eastAsia="Times New Roman"/>
+          <w:color w:val="000000"/>
+        </w:rPr>
+        <w:tab/>
+      </w:r>
+      <w:r>
+        <w:rPr>
+          <w:rFonts w:eastAsia="Times New Roman"/>
+          <w:color w:val="000000"/>
+        </w:rPr>
+        <w:t xml:space="preserve">= </w:t>
+      </w:r>
+      <w:r>
+        <w:t>${RB}</w:t>
+      </w:r>
+    </w:p>
+    <w:p>
+      <w:pPr>
+        <w:spacing w:line="360" w:lineRule="auto"/>
+        <w:jc w:val="both"/>
+        <w:rPr>
+          <w:bCs/>
+        </w:rPr>
+      </w:pPr>
+      <w:r>
+        <w:rPr>
+          <w:bCs/>
+        </w:rPr>
+        <w:tab/>
+      </w:r>
+      <w:r>
+        <w:rPr>
+          <w:bCs/>
+        </w:rPr>
+        <w:t>The incentives are capped at 50% of the project cost</w:t>
+      </w:r>
+      <w:r>
+        <w:rPr>
+          <w:bCs/>
+        </w:rPr>
+        <w:t xml:space="preserve">, which </w:t>
+      </w:r>
+      <w:r>
+        <w:rPr>
+          <w:bCs/>
+        </w:rPr>
+        <w:t>makes the modified rebate savings</w:t>
+      </w:r>
+      <w:r>
+        <w:rPr>
+          <w:bCs/>
+        </w:rPr>
+        <w:t>,</w:t>
+      </w:r>
+      <w:r>
+        <w:rPr>
+          <w:bCs/>
+        </w:rPr>
+        <w:t xml:space="preserve"> MRB</w:t>
+      </w:r>
+      <w:r>
+        <w:rPr>
+          <w:bCs/>
+        </w:rPr>
+        <w:t>,</w:t>
+      </w:r>
+      <w:r>
+        <w:rPr>
+          <w:bCs/>
+        </w:rPr>
+        <w:t xml:space="preserve"> equal to </w:t>
       </w:r>
       <w:r>
         <w:t>$</w:t>
       </w:r>
       <w:r>
-        <w:t>{UC}</w:t>
-      </w:r>
-      <w:r>
-        <w:rPr>
-          <w:color w:val="000000"/>
-        </w:rPr>
-        <w:t xml:space="preserve">/ton is assumed. Therefore, the total cost for the current HVAC units will be about </w:t>
+        <w:t>{MRB}</w:t>
+      </w:r>
+      <w:r>
+        <w:rPr>
+          <w:bCs/>
+        </w:rPr>
+        <w:t>. Hence, the modified implementation cost</w:t>
+      </w:r>
+      <w:r>
+        <w:rPr>
+          <w:bCs/>
+        </w:rPr>
+        <w:t xml:space="preserve">, </w:t>
+      </w:r>
+      <w:r>
+        <w:rPr>
+          <w:bCs/>
+        </w:rPr>
+        <w:t>MIC</w:t>
+      </w:r>
+      <w:r>
+        <w:rPr>
+          <w:bCs/>
+        </w:rPr>
+        <w:t>,</w:t>
+      </w:r>
+      <w:r>
+        <w:rPr>
+          <w:bCs/>
+        </w:rPr>
+        <w:t xml:space="preserve"> is estimated as follows:</w:t>
+      </w:r>
+    </w:p>
+    <w:p>
+      <w:pPr>
+        <w:spacing w:line="360" w:lineRule="auto"/>
+        <w:jc w:val="both"/>
+        <w:rPr>
+          <w:bCs/>
+        </w:rPr>
+      </w:pPr>
+      <w:r>
+        <w:rPr>
+          <w:bCs/>
+        </w:rPr>
+        <w:tab/>
+      </w:r>
+      <w:r>
+        <w:rPr>
+          <w:bCs/>
+        </w:rPr>
+        <w:t>MIC</w:t>
+      </w:r>
+      <w:r>
+        <w:rPr>
+          <w:bCs/>
+        </w:rPr>
+        <w:tab/>
+        <w:t xml:space="preserve">= IC </w:t>
+      </w:r>
+      <w:r>
+        <w:rPr>
+          <w:bCs/>
+        </w:rPr>
+        <w:t>-</w:t>
+      </w:r>
+      <w:r>
+        <w:rPr>
+          <w:bCs/>
+        </w:rPr>
+        <w:t xml:space="preserve"> MRB</w:t>
+      </w:r>
+    </w:p>
+    <w:p>
+      <w:pPr>
+        <w:spacing w:line="360" w:lineRule="auto"/>
+        <w:jc w:val="both"/>
+        <w:rPr>
+          <w:bCs/>
+        </w:rPr>
+      </w:pPr>
+      <w:r>
+        <w:rPr>
+          <w:bCs/>
+        </w:rPr>
+        <w:tab/>
+      </w:r>
+      <w:r>
+        <w:rPr>
+          <w:bCs/>
+        </w:rPr>
+        <w:tab/>
+      </w:r>
+      <w:r>
+        <w:rPr>
+          <w:bCs/>
+        </w:rPr>
+        <w:t xml:space="preserve">= </w:t>
       </w:r>
       <w:r>
         <w:t>$</w:t>
@@ -3087,7 +3759,65 @@
         <w:t>{IC}</w:t>
       </w:r>
       <w:r>
-        <w:t>.</w:t>
+        <w:rPr>
+          <w:bCs/>
+        </w:rPr>
+        <w:t xml:space="preserve"> - </w:t>
+      </w:r>
+      <w:r>
+        <w:t>$</w:t>
+      </w:r>
+      <w:r>
+        <w:t>{MRB}</w:t>
+      </w:r>
+    </w:p>
+    <w:p>
+      <w:pPr>
+        <w:spacing w:line="360" w:lineRule="auto"/>
+        <w:jc w:val="both"/>
+        <w:rPr>
+          <w:bCs/>
+        </w:rPr>
+      </w:pPr>
+      <w:r>
+        <w:rPr>
+          <w:bCs/>
+        </w:rPr>
+        <w:tab/>
+      </w:r>
+      <w:r>
+        <w:rPr>
+          <w:bCs/>
+        </w:rPr>
+        <w:tab/>
+      </w:r>
+      <w:r>
+        <w:rPr>
+          <w:bCs/>
+        </w:rPr>
+        <w:t xml:space="preserve">= </w:t>
+      </w:r>
+      <w:r>
+        <w:t>$</w:t>
+      </w:r>
+      <w:r>
+        <w:t>{MIC}</w:t>
+      </w:r>
+    </w:p>
+    <w:p>
+      <w:pPr>
+        <w:spacing w:line="360" w:lineRule="auto"/>
+        <w:jc w:val="both"/>
+        <w:rPr>
+          <w:bCs/>
+        </w:rPr>
+      </w:pPr>
+      <w:r>
+        <w:rPr>
+          <w:bCs/>
+        </w:rPr>
+        <w:tab/>
+        <w:t>The modified implementation cost is ${MIC}.&lt;/REBATE&gt;</w:t>
       </w:r>
     </w:p>
     <w:p>
@@ -3207,21 +3937,49 @@
           <w:b/>
           <w:u w:val="single"/>
         </w:rPr>
-        <w:t>{IC}</w:t>
-      </w:r>
-      <w:r>
-        <w:rPr>
-          <w:b/>
-          <w:color w:val="000000"/>
-        </w:rPr>
-        <w:t xml:space="preserve">, the payback period is about </w:t>
+        <w:t>{</w:t>
       </w:r>
       <w:r>
         <w:rPr>
           <w:b/>
           <w:u w:val="single"/>
         </w:rPr>
-        <w:t>${PB}</w:t>
+        <w:t>M</w:t>
+      </w:r>
+      <w:r>
+        <w:rPr>
+          <w:b/>
+          <w:u w:val="single"/>
+        </w:rPr>
+        <w:t>IC}</w:t>
+      </w:r>
+      <w:r>
+        <w:rPr>
+          <w:b/>
+          <w:color w:val="000000"/>
+        </w:rPr>
+        <w:t xml:space="preserve">, the payback period is about </w:t>
+      </w:r>
+      <w:r>
+        <w:rPr>
+          <w:b/>
+          <w:u w:val="single"/>
+        </w:rPr>
+        <w:t>${</w:t>
+      </w:r>
+      <w:r>
+        <w:rPr>
+          <w:b/>
+          <w:u w:val="single"/>
+        </w:rPr>
+        <w:t>M</w:t>
+      </w:r>
+      <w:r>
+        <w:rPr>
+          <w:b/>
+          <w:u w:val="single"/>
+        </w:rPr>
+        <w:t>PB}</w:t>
       </w:r>
       <w:r>
         <w:rPr>

</xml_diff>